<commit_message>
up all file da hoan thien
</commit_message>
<xml_diff>
--- a/Bài tập lớn - Lường Văn Hạnh.docx
+++ b/Bài tập lớn - Lường Văn Hạnh.docx
@@ -360,14 +360,30 @@
           <w:szCs w:val="26"/>
           <w:lang w:val="fr-FR"/>
         </w:rPr>
-        <w:t>Sinh viên</w:t>
-      </w:r>
+        <w:t xml:space="preserve">Sinh </w:t>
+      </w:r>
+      <w:proofErr w:type="gramStart"/>
       <w:r>
         <w:rPr>
           <w:szCs w:val="26"/>
           <w:lang w:val="fr-FR"/>
         </w:rPr>
-        <w:t xml:space="preserve">: </w:t>
+        <w:t>viên</w:t>
+      </w:r>
+      <w:r>
+        <w:rPr>
+          <w:szCs w:val="26"/>
+          <w:lang w:val="fr-FR"/>
+        </w:rPr>
+        <w:t>:</w:t>
+      </w:r>
+      <w:proofErr w:type="gramEnd"/>
+      <w:r>
+        <w:rPr>
+          <w:szCs w:val="26"/>
+          <w:lang w:val="fr-FR"/>
+        </w:rPr>
+        <w:t xml:space="preserve"> </w:t>
       </w:r>
       <w:r>
         <w:rPr>
@@ -417,15 +433,23 @@
           <w:lang w:val="fr-FR"/>
         </w:rPr>
         <w:tab/>
-        <w:t>Lớp</w:t>
-      </w:r>
+      </w:r>
+      <w:proofErr w:type="gramStart"/>
       <w:r>
         <w:rPr>
           <w:szCs w:val="26"/>
           <w:lang w:val="fr-FR"/>
         </w:rPr>
+        <w:t>Lớp</w:t>
+      </w:r>
+      <w:r>
+        <w:rPr>
+          <w:szCs w:val="26"/>
+          <w:lang w:val="fr-FR"/>
+        </w:rPr>
         <w:t>:</w:t>
       </w:r>
+      <w:proofErr w:type="gramEnd"/>
       <w:r>
         <w:rPr>
           <w:szCs w:val="26"/>
@@ -474,14 +498,30 @@
           <w:szCs w:val="26"/>
           <w:lang w:val="fr-FR"/>
         </w:rPr>
-        <w:t>giảng dạy</w:t>
-      </w:r>
+        <w:t xml:space="preserve">giảng </w:t>
+      </w:r>
+      <w:proofErr w:type="gramStart"/>
       <w:r>
         <w:rPr>
           <w:szCs w:val="26"/>
           <w:lang w:val="fr-FR"/>
         </w:rPr>
-        <w:t xml:space="preserve">: </w:t>
+        <w:t>dạy</w:t>
+      </w:r>
+      <w:r>
+        <w:rPr>
+          <w:szCs w:val="26"/>
+          <w:lang w:val="fr-FR"/>
+        </w:rPr>
+        <w:t>:</w:t>
+      </w:r>
+      <w:proofErr w:type="gramEnd"/>
+      <w:r>
+        <w:rPr>
+          <w:szCs w:val="26"/>
+          <w:lang w:val="fr-FR"/>
+        </w:rPr>
+        <w:t xml:space="preserve"> </w:t>
       </w:r>
       <w:r>
         <w:rPr>
@@ -2000,7 +2040,33 @@
           <w:sz w:val="28"/>
           <w:szCs w:val="28"/>
         </w:rPr>
-        <w:t>Thái Nguyên, ngày….tháng…..năm 20....</w:t>
+        <w:t>Thái Nguyên, ngày</w:t>
+      </w:r>
+      <w:proofErr w:type="gramStart"/>
+      <w:r>
+        <w:rPr>
+          <w:b w:val="0"/>
+          <w:bCs w:val="0"/>
+          <w:i w:val="0"/>
+          <w:iCs/>
+          <w:color w:val="000000"/>
+          <w:sz w:val="28"/>
+          <w:szCs w:val="28"/>
+        </w:rPr>
+        <w:t>….tháng</w:t>
+      </w:r>
+      <w:proofErr w:type="gramEnd"/>
+      <w:r>
+        <w:rPr>
+          <w:b w:val="0"/>
+          <w:bCs w:val="0"/>
+          <w:i w:val="0"/>
+          <w:iCs/>
+          <w:color w:val="000000"/>
+          <w:sz w:val="28"/>
+          <w:szCs w:val="28"/>
+        </w:rPr>
+        <w:t>…..năm 20....</w:t>
       </w:r>
     </w:p>
     <w:p>
@@ -3360,7 +3426,23 @@
           <w:sz w:val="28"/>
           <w:szCs w:val="28"/>
         </w:rPr>
-        <w:t>Để giải quyết bài toán này, chúng ta có thể sử dụng công thức tổ hợp, vì chúng ta đang xem xét việc chọn một dãy gồm 3 quả bóng từ 10 quả mà thứ tự không quan trọng. k phần tử từ một tập hợp gồm n phần tử mà không quan tâm đến thứ tự của các phần tử đó. Công thức tổ hợp được biểu diễn như sau: Công thức tổ hợp được sử dụng để tính số cách chọn C(n,k)= n!/( k!</w:t>
+        <w:t>Để giải quyết bài toán này, chúng ta có thể sử dụng công thức tổ hợp, vì chúng ta đang xem xét việc chọn một dãy gồm 3 quả bóng từ 10 quả mà thứ tự không quan trọng. k phần tử từ một tập hợp gồm n phần tử mà không quan tâm đến thứ tự của các phần tử đó. Công thức tổ hợp được biểu diễn như sau: Công thức tổ hợp được sử dụng để tính số cách chọn C(</w:t>
+      </w:r>
+      <w:proofErr w:type="gramStart"/>
+      <w:r>
+        <w:rPr>
+          <w:sz w:val="28"/>
+          <w:szCs w:val="28"/>
+        </w:rPr>
+        <w:t>n,k</w:t>
+      </w:r>
+      <w:proofErr w:type="gramEnd"/>
+      <w:r>
+        <w:rPr>
+          <w:sz w:val="28"/>
+          <w:szCs w:val="28"/>
+        </w:rPr>
+        <w:t>)= n!/( k!</w:t>
       </w:r>
       <w:r>
         <w:rPr>
@@ -3375,7 +3457,23 @@
           <w:sz w:val="28"/>
           <w:szCs w:val="28"/>
         </w:rPr>
-        <w:t>(n−k)!). Áp dụng vào bài toán của chúng ta: C(10,3)= 10!/( 3!</w:t>
+        <w:t xml:space="preserve">(n−k)!). Áp dụng vào bài toán của chúng ta: </w:t>
+      </w:r>
+      <w:proofErr w:type="gramStart"/>
+      <w:r>
+        <w:rPr>
+          <w:sz w:val="28"/>
+          <w:szCs w:val="28"/>
+        </w:rPr>
+        <w:t>C(</w:t>
+      </w:r>
+      <w:proofErr w:type="gramEnd"/>
+      <w:r>
+        <w:rPr>
+          <w:sz w:val="28"/>
+          <w:szCs w:val="28"/>
+        </w:rPr>
+        <w:t>10,3)= 10!/( 3!</w:t>
       </w:r>
       <w:r>
         <w:rPr>
@@ -3563,16 +3661,36 @@
           <w:sz w:val="21"/>
           <w:szCs w:val="21"/>
         </w:rPr>
-        <w:t>Giai_Bai_Toan_Dem</w:t>
-      </w:r>
-      <w:r>
-        <w:rPr>
-          <w:rFonts w:ascii="Consolas" w:hAnsi="Consolas"/>
-          <w:color w:val="3B3B3B"/>
-          <w:sz w:val="21"/>
-          <w:szCs w:val="21"/>
-        </w:rPr>
-        <w:t>() {</w:t>
+        <w:t>Giai_Bai_Toan_</w:t>
+      </w:r>
+      <w:proofErr w:type="gramStart"/>
+      <w:r>
+        <w:rPr>
+          <w:rFonts w:ascii="Consolas" w:hAnsi="Consolas"/>
+          <w:color w:val="795E26"/>
+          <w:sz w:val="21"/>
+          <w:szCs w:val="21"/>
+        </w:rPr>
+        <w:t>Dem</w:t>
+      </w:r>
+      <w:r>
+        <w:rPr>
+          <w:rFonts w:ascii="Consolas" w:hAnsi="Consolas"/>
+          <w:color w:val="3B3B3B"/>
+          <w:sz w:val="21"/>
+          <w:szCs w:val="21"/>
+        </w:rPr>
+        <w:t>(</w:t>
+      </w:r>
+      <w:proofErr w:type="gramEnd"/>
+      <w:r>
+        <w:rPr>
+          <w:rFonts w:ascii="Consolas" w:hAnsi="Consolas"/>
+          <w:color w:val="3B3B3B"/>
+          <w:sz w:val="21"/>
+          <w:szCs w:val="21"/>
+        </w:rPr>
+        <w:t>) {</w:t>
       </w:r>
     </w:p>
     <w:p>
@@ -3658,7 +3776,17 @@
           <w:sz w:val="21"/>
           <w:szCs w:val="21"/>
         </w:rPr>
-        <w:t>thong_tin_cac_bai_toan</w:t>
+        <w:t>thong_tin_cac_bai_</w:t>
+      </w:r>
+      <w:proofErr w:type="gramStart"/>
+      <w:r>
+        <w:rPr>
+          <w:rFonts w:ascii="Consolas" w:hAnsi="Consolas"/>
+          <w:color w:val="0070C1"/>
+          <w:sz w:val="21"/>
+          <w:szCs w:val="21"/>
+        </w:rPr>
+        <w:t>toan</w:t>
       </w:r>
       <w:r>
         <w:rPr>
@@ -3669,6 +3797,7 @@
         </w:rPr>
         <w:t>[</w:t>
       </w:r>
+      <w:proofErr w:type="gramEnd"/>
       <w:r>
         <w:rPr>
           <w:rFonts w:ascii="Consolas" w:hAnsi="Consolas"/>
@@ -3773,6 +3902,7 @@
         </w:rPr>
         <w:t xml:space="preserve"> </w:t>
       </w:r>
+      <w:proofErr w:type="gramStart"/>
       <w:r>
         <w:rPr>
           <w:rFonts w:ascii="Consolas" w:hAnsi="Consolas"/>
@@ -3800,6 +3930,7 @@
         </w:rPr>
         <w:t>getElementById</w:t>
       </w:r>
+      <w:proofErr w:type="gramEnd"/>
       <w:r>
         <w:rPr>
           <w:rFonts w:ascii="Consolas" w:hAnsi="Consolas"/>
@@ -3911,7 +4042,17 @@
           <w:sz w:val="21"/>
           <w:szCs w:val="21"/>
         </w:rPr>
-        <w:t>tag_ket_qua</w:t>
+        <w:t>tag_ket_</w:t>
+      </w:r>
+      <w:proofErr w:type="gramStart"/>
+      <w:r>
+        <w:rPr>
+          <w:rFonts w:ascii="Consolas" w:hAnsi="Consolas"/>
+          <w:color w:val="001080"/>
+          <w:sz w:val="21"/>
+          <w:szCs w:val="21"/>
+        </w:rPr>
+        <w:t>qua</w:t>
       </w:r>
       <w:r>
         <w:rPr>
@@ -3931,6 +4072,7 @@
         </w:rPr>
         <w:t>innerHTML</w:t>
       </w:r>
+      <w:proofErr w:type="gramEnd"/>
       <w:r>
         <w:rPr>
           <w:rFonts w:ascii="Consolas" w:hAnsi="Consolas"/>
@@ -4124,7 +4266,17 @@
           <w:sz w:val="21"/>
           <w:szCs w:val="21"/>
         </w:rPr>
-        <w:t>stt_bt</w:t>
+        <w:t>stt_</w:t>
+      </w:r>
+      <w:proofErr w:type="gramStart"/>
+      <w:r>
+        <w:rPr>
+          <w:rFonts w:ascii="Consolas" w:hAnsi="Consolas"/>
+          <w:color w:val="0070C1"/>
+          <w:sz w:val="21"/>
+          <w:szCs w:val="21"/>
+        </w:rPr>
+        <w:t>bt</w:t>
       </w:r>
       <w:r>
         <w:rPr>
@@ -4142,7 +4294,17 @@
           <w:sz w:val="21"/>
           <w:szCs w:val="21"/>
         </w:rPr>
-        <w:t>value_inputs</w:t>
+        <w:t>value</w:t>
+      </w:r>
+      <w:proofErr w:type="gramEnd"/>
+      <w:r>
+        <w:rPr>
+          <w:rFonts w:ascii="Consolas" w:hAnsi="Consolas"/>
+          <w:color w:val="001080"/>
+          <w:sz w:val="21"/>
+          <w:szCs w:val="21"/>
+        </w:rPr>
+        <w:t>_inputs</w:t>
       </w:r>
       <w:r>
         <w:rPr>
@@ -4226,6 +4388,7 @@
         </w:rPr>
         <w:t>(</w:t>
       </w:r>
+      <w:proofErr w:type="gramStart"/>
       <w:r>
         <w:rPr>
           <w:rFonts w:ascii="Consolas" w:hAnsi="Consolas"/>
@@ -4253,6 +4416,7 @@
         </w:rPr>
         <w:t>k</w:t>
       </w:r>
+      <w:proofErr w:type="gramEnd"/>
       <w:r>
         <w:rPr>
           <w:rFonts w:ascii="Consolas" w:hAnsi="Consolas"/>
@@ -4461,6 +4625,7 @@
         </w:rPr>
         <w:t xml:space="preserve"> </w:t>
       </w:r>
+      <w:proofErr w:type="gramStart"/>
       <w:r>
         <w:rPr>
           <w:rFonts w:ascii="Consolas" w:hAnsi="Consolas"/>
@@ -4479,6 +4644,7 @@
         </w:rPr>
         <w:t>;</w:t>
       </w:r>
+      <w:proofErr w:type="gramEnd"/>
     </w:p>
     <w:p>
       <w:pPr>
@@ -4817,6 +4983,7 @@
         </w:rPr>
         <w:t xml:space="preserve"> </w:t>
       </w:r>
+      <w:proofErr w:type="gramStart"/>
       <w:r>
         <w:rPr>
           <w:rFonts w:ascii="Consolas" w:hAnsi="Consolas"/>
@@ -4835,6 +5002,7 @@
         </w:rPr>
         <w:t>;</w:t>
       </w:r>
+      <w:proofErr w:type="gramEnd"/>
     </w:p>
     <w:p>
       <w:pPr>
@@ -4876,6 +5044,7 @@
         </w:rPr>
         <w:t xml:space="preserve"> </w:t>
       </w:r>
+      <w:proofErr w:type="gramStart"/>
       <w:r>
         <w:rPr>
           <w:rFonts w:ascii="Consolas" w:hAnsi="Consolas"/>
@@ -4894,6 +5063,7 @@
         </w:rPr>
         <w:t>;</w:t>
       </w:r>
+      <w:proofErr w:type="gramEnd"/>
     </w:p>
     <w:p>
       <w:pPr>
@@ -5039,6 +5209,7 @@
         </w:rPr>
         <w:t>1</w:t>
       </w:r>
+      <w:proofErr w:type="gramStart"/>
       <w:r>
         <w:rPr>
           <w:rFonts w:ascii="Consolas" w:hAnsi="Consolas"/>
@@ -5055,7 +5226,17 @@
           <w:sz w:val="21"/>
           <w:szCs w:val="21"/>
         </w:rPr>
-        <w:t>value_inputs</w:t>
+        <w:t>value</w:t>
+      </w:r>
+      <w:proofErr w:type="gramEnd"/>
+      <w:r>
+        <w:rPr>
+          <w:rFonts w:ascii="Consolas" w:hAnsi="Consolas"/>
+          <w:color w:val="001080"/>
+          <w:sz w:val="21"/>
+          <w:szCs w:val="21"/>
+        </w:rPr>
+        <w:t>_inputs</w:t>
       </w:r>
       <w:r>
         <w:rPr>
@@ -5131,7 +5312,17 @@
           <w:sz w:val="21"/>
           <w:szCs w:val="21"/>
         </w:rPr>
-        <w:t>stt_bt</w:t>
+        <w:t>stt_</w:t>
+      </w:r>
+      <w:proofErr w:type="gramStart"/>
+      <w:r>
+        <w:rPr>
+          <w:rFonts w:ascii="Consolas" w:hAnsi="Consolas"/>
+          <w:color w:val="0070C1"/>
+          <w:sz w:val="21"/>
+          <w:szCs w:val="21"/>
+        </w:rPr>
+        <w:t>bt</w:t>
       </w:r>
       <w:r>
         <w:rPr>
@@ -5149,7 +5340,17 @@
           <w:sz w:val="21"/>
           <w:szCs w:val="21"/>
         </w:rPr>
-        <w:t>tag_ket_qua</w:t>
+        <w:t>tag</w:t>
+      </w:r>
+      <w:proofErr w:type="gramEnd"/>
+      <w:r>
+        <w:rPr>
+          <w:rFonts w:ascii="Consolas" w:hAnsi="Consolas"/>
+          <w:color w:val="001080"/>
+          <w:sz w:val="21"/>
+          <w:szCs w:val="21"/>
+        </w:rPr>
+        <w:t>_ket_qua</w:t>
       </w:r>
       <w:r>
         <w:rPr>
@@ -5326,7 +5527,27 @@
           <w:sz w:val="28"/>
           <w:szCs w:val="28"/>
         </w:rPr>
-        <w:t>Hình 2.Kết quả sau khi chạy chương trình</w:t>
+        <w:t xml:space="preserve">Hình </w:t>
+      </w:r>
+      <w:proofErr w:type="gramStart"/>
+      <w:r>
+        <w:rPr>
+          <w:i/>
+          <w:iCs/>
+          <w:sz w:val="28"/>
+          <w:szCs w:val="28"/>
+        </w:rPr>
+        <w:t>2.Kết</w:t>
+      </w:r>
+      <w:proofErr w:type="gramEnd"/>
+      <w:r>
+        <w:rPr>
+          <w:i/>
+          <w:iCs/>
+          <w:sz w:val="28"/>
+          <w:szCs w:val="28"/>
+        </w:rPr>
+        <w:t xml:space="preserve"> quả sau khi chạy chương trình</w:t>
       </w:r>
     </w:p>
     <w:p>
@@ -5662,16 +5883,36 @@
           <w:sz w:val="21"/>
           <w:szCs w:val="21"/>
         </w:rPr>
-        <w:t>Giai_Bai_Toan_Ton_Tai</w:t>
-      </w:r>
-      <w:r>
-        <w:rPr>
-          <w:rFonts w:ascii="Consolas" w:hAnsi="Consolas"/>
-          <w:color w:val="3B3B3B"/>
-          <w:sz w:val="21"/>
-          <w:szCs w:val="21"/>
-        </w:rPr>
-        <w:t>() {</w:t>
+        <w:t>Giai_Bai_Toan_Ton_</w:t>
+      </w:r>
+      <w:proofErr w:type="gramStart"/>
+      <w:r>
+        <w:rPr>
+          <w:rFonts w:ascii="Consolas" w:hAnsi="Consolas"/>
+          <w:color w:val="795E26"/>
+          <w:sz w:val="21"/>
+          <w:szCs w:val="21"/>
+        </w:rPr>
+        <w:t>Tai</w:t>
+      </w:r>
+      <w:r>
+        <w:rPr>
+          <w:rFonts w:ascii="Consolas" w:hAnsi="Consolas"/>
+          <w:color w:val="3B3B3B"/>
+          <w:sz w:val="21"/>
+          <w:szCs w:val="21"/>
+        </w:rPr>
+        <w:t>(</w:t>
+      </w:r>
+      <w:proofErr w:type="gramEnd"/>
+      <w:r>
+        <w:rPr>
+          <w:rFonts w:ascii="Consolas" w:hAnsi="Consolas"/>
+          <w:color w:val="3B3B3B"/>
+          <w:sz w:val="21"/>
+          <w:szCs w:val="21"/>
+        </w:rPr>
+        <w:t>) {</w:t>
       </w:r>
     </w:p>
     <w:p>
@@ -5757,7 +5998,17 @@
           <w:sz w:val="21"/>
           <w:szCs w:val="21"/>
         </w:rPr>
-        <w:t>thong_tin_cac_bai_toan</w:t>
+        <w:t>thong_tin_cac_bai_</w:t>
+      </w:r>
+      <w:proofErr w:type="gramStart"/>
+      <w:r>
+        <w:rPr>
+          <w:rFonts w:ascii="Consolas" w:hAnsi="Consolas"/>
+          <w:color w:val="0070C1"/>
+          <w:sz w:val="21"/>
+          <w:szCs w:val="21"/>
+        </w:rPr>
+        <w:t>toan</w:t>
       </w:r>
       <w:r>
         <w:rPr>
@@ -5768,6 +6019,7 @@
         </w:rPr>
         <w:t>[</w:t>
       </w:r>
+      <w:proofErr w:type="gramEnd"/>
       <w:r>
         <w:rPr>
           <w:rFonts w:ascii="Consolas" w:hAnsi="Consolas"/>
@@ -5872,6 +6124,7 @@
         </w:rPr>
         <w:t xml:space="preserve"> </w:t>
       </w:r>
+      <w:proofErr w:type="gramStart"/>
       <w:r>
         <w:rPr>
           <w:rFonts w:ascii="Consolas" w:hAnsi="Consolas"/>
@@ -5899,6 +6152,7 @@
         </w:rPr>
         <w:t>getElementById</w:t>
       </w:r>
+      <w:proofErr w:type="gramEnd"/>
       <w:r>
         <w:rPr>
           <w:rFonts w:ascii="Consolas" w:hAnsi="Consolas"/>
@@ -6010,7 +6264,17 @@
           <w:sz w:val="21"/>
           <w:szCs w:val="21"/>
         </w:rPr>
-        <w:t>tag_ket_qua</w:t>
+        <w:t>tag_ket_</w:t>
+      </w:r>
+      <w:proofErr w:type="gramStart"/>
+      <w:r>
+        <w:rPr>
+          <w:rFonts w:ascii="Consolas" w:hAnsi="Consolas"/>
+          <w:color w:val="001080"/>
+          <w:sz w:val="21"/>
+          <w:szCs w:val="21"/>
+        </w:rPr>
+        <w:t>qua</w:t>
       </w:r>
       <w:r>
         <w:rPr>
@@ -6030,6 +6294,7 @@
         </w:rPr>
         <w:t>innerHTML</w:t>
       </w:r>
+      <w:proofErr w:type="gramEnd"/>
       <w:r>
         <w:rPr>
           <w:rFonts w:ascii="Consolas" w:hAnsi="Consolas"/>
@@ -6191,7 +6456,17 @@
           <w:sz w:val="21"/>
           <w:szCs w:val="21"/>
         </w:rPr>
-        <w:t xml:space="preserve"> [],</w:t>
+        <w:t xml:space="preserve"> [</w:t>
+      </w:r>
+      <w:proofErr w:type="gramStart"/>
+      <w:r>
+        <w:rPr>
+          <w:rFonts w:ascii="Consolas" w:hAnsi="Consolas"/>
+          <w:color w:val="3B3B3B"/>
+          <w:sz w:val="21"/>
+          <w:szCs w:val="21"/>
+        </w:rPr>
+        <w:t>],</w:t>
       </w:r>
       <w:r>
         <w:rPr>
@@ -6202,6 +6477,7 @@
         </w:rPr>
         <w:t>dem</w:t>
       </w:r>
+      <w:proofErr w:type="gramEnd"/>
       <w:r>
         <w:rPr>
           <w:rFonts w:ascii="Consolas" w:hAnsi="Consolas"/>
@@ -6288,6 +6564,7 @@
         </w:rPr>
         <w:t>Color</w:t>
       </w:r>
+      <w:proofErr w:type="gramStart"/>
       <w:r>
         <w:rPr>
           <w:rFonts w:ascii="Consolas" w:hAnsi="Consolas"/>
@@ -6306,6 +6583,7 @@
         </w:rPr>
         <w:t>[</w:t>
       </w:r>
+      <w:proofErr w:type="gramEnd"/>
       <w:r>
         <w:rPr>
           <w:rFonts w:ascii="Consolas" w:hAnsi="Consolas"/>
@@ -6478,6 +6756,7 @@
         </w:rPr>
         <w:tab/>
       </w:r>
+      <w:proofErr w:type="gramStart"/>
       <w:r>
         <w:rPr>
           <w:rFonts w:ascii="Consolas" w:hAnsi="Consolas"/>
@@ -6505,6 +6784,7 @@
         </w:rPr>
         <w:t>getElementById</w:t>
       </w:r>
+      <w:proofErr w:type="gramEnd"/>
       <w:r>
         <w:rPr>
           <w:rFonts w:ascii="Consolas" w:hAnsi="Consolas"/>
@@ -6643,7 +6923,17 @@
           <w:sz w:val="21"/>
           <w:szCs w:val="21"/>
         </w:rPr>
-        <w:t>pre_tag</w:t>
+        <w:t>pre_</w:t>
+      </w:r>
+      <w:proofErr w:type="gramStart"/>
+      <w:r>
+        <w:rPr>
+          <w:rFonts w:ascii="Consolas" w:hAnsi="Consolas"/>
+          <w:color w:val="001080"/>
+          <w:sz w:val="21"/>
+          <w:szCs w:val="21"/>
+        </w:rPr>
+        <w:t>tag</w:t>
       </w:r>
       <w:r>
         <w:rPr>
@@ -6663,6 +6953,7 @@
         </w:rPr>
         <w:t>split</w:t>
       </w:r>
+      <w:proofErr w:type="gramEnd"/>
       <w:r>
         <w:rPr>
           <w:rFonts w:ascii="Consolas" w:hAnsi="Consolas"/>
@@ -6776,6 +7067,7 @@
         </w:rPr>
         <w:t xml:space="preserve"> </w:t>
       </w:r>
+      <w:proofErr w:type="gramStart"/>
       <w:r>
         <w:rPr>
           <w:rFonts w:ascii="Consolas" w:hAnsi="Consolas"/>
@@ -6803,6 +7095,7 @@
         </w:rPr>
         <w:t>length</w:t>
       </w:r>
+      <w:proofErr w:type="gramEnd"/>
       <w:r>
         <w:rPr>
           <w:rFonts w:ascii="Consolas" w:hAnsi="Consolas"/>
@@ -6952,6 +7245,7 @@
         </w:rPr>
         <w:t>n</w:t>
       </w:r>
+      <w:proofErr w:type="gramStart"/>
       <w:r>
         <w:rPr>
           <w:rFonts w:ascii="Consolas" w:hAnsi="Consolas"/>
@@ -6970,6 +7264,7 @@
         </w:rPr>
         <w:t>fill</w:t>
       </w:r>
+      <w:proofErr w:type="gramEnd"/>
       <w:r>
         <w:rPr>
           <w:rFonts w:ascii="Consolas" w:hAnsi="Consolas"/>
@@ -7685,8 +7980,19 @@
           <w:sz w:val="21"/>
           <w:szCs w:val="21"/>
         </w:rPr>
-        <w:t>//ko được</w:t>
-      </w:r>
+        <w:t xml:space="preserve">//ko </w:t>
+      </w:r>
+      <w:proofErr w:type="gramStart"/>
+      <w:r>
+        <w:rPr>
+          <w:rFonts w:ascii="Consolas" w:hAnsi="Consolas"/>
+          <w:color w:val="008000"/>
+          <w:sz w:val="21"/>
+          <w:szCs w:val="21"/>
+        </w:rPr>
+        <w:t>được</w:t>
+      </w:r>
+      <w:proofErr w:type="gramEnd"/>
     </w:p>
     <w:p>
       <w:pPr>
@@ -7752,8 +8058,19 @@
           <w:sz w:val="21"/>
           <w:szCs w:val="21"/>
         </w:rPr>
-        <w:t>//được</w:t>
-      </w:r>
+        <w:t>//</w:t>
+      </w:r>
+      <w:proofErr w:type="gramStart"/>
+      <w:r>
+        <w:rPr>
+          <w:rFonts w:ascii="Consolas" w:hAnsi="Consolas"/>
+          <w:color w:val="008000"/>
+          <w:sz w:val="21"/>
+          <w:szCs w:val="21"/>
+        </w:rPr>
+        <w:t>được</w:t>
+      </w:r>
+      <w:proofErr w:type="gramEnd"/>
     </w:p>
     <w:p>
       <w:pPr>
@@ -7802,16 +8119,14 @@
           <w:color w:val="3B3B3B"/>
           <w:sz w:val="21"/>
           <w:szCs w:val="21"/>
-          <w:lang w:val="pt-BR"/>
-        </w:rPr>
-      </w:pPr>
-      <w:r>
-        <w:rPr>
-          <w:rFonts w:ascii="Consolas" w:hAnsi="Consolas"/>
-          <w:color w:val="3B3B3B"/>
-          <w:sz w:val="21"/>
-          <w:szCs w:val="21"/>
-          <w:lang w:val="pt-BR"/>
+        </w:rPr>
+      </w:pPr>
+      <w:r>
+        <w:rPr>
+          <w:rFonts w:ascii="Consolas" w:hAnsi="Consolas"/>
+          <w:color w:val="3B3B3B"/>
+          <w:sz w:val="21"/>
+          <w:szCs w:val="21"/>
         </w:rPr>
         <w:t xml:space="preserve">    </w:t>
       </w:r>
@@ -7821,7 +8136,6 @@
           <w:color w:val="008000"/>
           <w:sz w:val="21"/>
           <w:szCs w:val="21"/>
-          <w:lang w:val="pt-BR"/>
         </w:rPr>
         <w:t>//tô 1 màu cho x[i]</w:t>
       </w:r>
@@ -7845,7 +8159,6 @@
           <w:color w:val="3B3B3B"/>
           <w:sz w:val="21"/>
           <w:szCs w:val="21"/>
-          <w:lang w:val="pt-BR"/>
         </w:rPr>
         <w:t xml:space="preserve">    </w:t>
       </w:r>
@@ -7867,6 +8180,7 @@
         </w:rPr>
         <w:t xml:space="preserve"> </w:t>
       </w:r>
+      <w:proofErr w:type="gramStart"/>
       <w:r>
         <w:rPr>
           <w:rFonts w:ascii="Consolas" w:hAnsi="Consolas"/>
@@ -7874,7 +8188,17 @@
           <w:sz w:val="21"/>
           <w:szCs w:val="21"/>
         </w:rPr>
-        <w:t>To_Mau_Quoc_Gia</w:t>
+        <w:t>To</w:t>
+      </w:r>
+      <w:proofErr w:type="gramEnd"/>
+      <w:r>
+        <w:rPr>
+          <w:rFonts w:ascii="Consolas" w:hAnsi="Consolas"/>
+          <w:color w:val="795E26"/>
+          <w:sz w:val="21"/>
+          <w:szCs w:val="21"/>
+        </w:rPr>
+        <w:t>_Mau_Quoc_Gia</w:t>
       </w:r>
       <w:r>
         <w:rPr>
@@ -8306,7 +8630,17 @@
           <w:sz w:val="21"/>
           <w:szCs w:val="21"/>
         </w:rPr>
-        <w:t xml:space="preserve">)) { </w:t>
+        <w:t xml:space="preserve">)) </w:t>
+      </w:r>
+      <w:proofErr w:type="gramStart"/>
+      <w:r>
+        <w:rPr>
+          <w:rFonts w:ascii="Consolas" w:hAnsi="Consolas"/>
+          <w:color w:val="3B3B3B"/>
+          <w:sz w:val="21"/>
+          <w:szCs w:val="21"/>
+        </w:rPr>
+        <w:t xml:space="preserve">{ </w:t>
       </w:r>
       <w:r>
         <w:rPr>
@@ -8315,7 +8649,17 @@
           <w:sz w:val="21"/>
           <w:szCs w:val="21"/>
         </w:rPr>
-        <w:t>//nhánh cận</w:t>
+        <w:t>/</w:t>
+      </w:r>
+      <w:proofErr w:type="gramEnd"/>
+      <w:r>
+        <w:rPr>
+          <w:rFonts w:ascii="Consolas" w:hAnsi="Consolas"/>
+          <w:color w:val="008000"/>
+          <w:sz w:val="21"/>
+          <w:szCs w:val="21"/>
+        </w:rPr>
+        <w:t>/nhánh cận</w:t>
       </w:r>
     </w:p>
     <w:p>
@@ -8550,7 +8894,17 @@
           <w:sz w:val="21"/>
           <w:szCs w:val="21"/>
         </w:rPr>
-        <w:t>stt_bt</w:t>
+        <w:t>stt_</w:t>
+      </w:r>
+      <w:proofErr w:type="gramStart"/>
+      <w:r>
+        <w:rPr>
+          <w:rFonts w:ascii="Consolas" w:hAnsi="Consolas"/>
+          <w:color w:val="0070C1"/>
+          <w:sz w:val="21"/>
+          <w:szCs w:val="21"/>
+        </w:rPr>
+        <w:t>bt</w:t>
       </w:r>
       <w:r>
         <w:rPr>
@@ -8568,7 +8922,17 @@
           <w:sz w:val="21"/>
           <w:szCs w:val="21"/>
         </w:rPr>
-        <w:t>tag_ket_qua</w:t>
+        <w:t>tag</w:t>
+      </w:r>
+      <w:proofErr w:type="gramEnd"/>
+      <w:r>
+        <w:rPr>
+          <w:rFonts w:ascii="Consolas" w:hAnsi="Consolas"/>
+          <w:color w:val="001080"/>
+          <w:sz w:val="21"/>
+          <w:szCs w:val="21"/>
+        </w:rPr>
+        <w:t>_ket_qua</w:t>
       </w:r>
       <w:r>
         <w:rPr>
@@ -8695,7 +9059,17 @@
           <w:sz w:val="21"/>
           <w:szCs w:val="21"/>
         </w:rPr>
-        <w:t>To_Mau_Quoc_Gia</w:t>
+        <w:t>To_Mau_Quoc_</w:t>
+      </w:r>
+      <w:proofErr w:type="gramStart"/>
+      <w:r>
+        <w:rPr>
+          <w:rFonts w:ascii="Consolas" w:hAnsi="Consolas"/>
+          <w:color w:val="795E26"/>
+          <w:sz w:val="21"/>
+          <w:szCs w:val="21"/>
+        </w:rPr>
+        <w:t>Gia</w:t>
       </w:r>
       <w:r>
         <w:rPr>
@@ -8706,6 +9080,7 @@
         </w:rPr>
         <w:t>(</w:t>
       </w:r>
+      <w:proofErr w:type="gramEnd"/>
       <w:r>
         <w:rPr>
           <w:rFonts w:ascii="Consolas" w:hAnsi="Consolas"/>
@@ -9009,7 +9384,17 @@
           <w:sz w:val="21"/>
           <w:szCs w:val="21"/>
         </w:rPr>
-        <w:t>To_Mau_Quoc_Gia</w:t>
+        <w:t>To_Mau_Quoc_</w:t>
+      </w:r>
+      <w:proofErr w:type="gramStart"/>
+      <w:r>
+        <w:rPr>
+          <w:rFonts w:ascii="Consolas" w:hAnsi="Consolas"/>
+          <w:color w:val="795E26"/>
+          <w:sz w:val="21"/>
+          <w:szCs w:val="21"/>
+        </w:rPr>
+        <w:t>Gia</w:t>
       </w:r>
       <w:r>
         <w:rPr>
@@ -9020,6 +9405,7 @@
         </w:rPr>
         <w:t>(</w:t>
       </w:r>
+      <w:proofErr w:type="gramEnd"/>
       <w:r>
         <w:rPr>
           <w:rFonts w:ascii="Consolas" w:hAnsi="Consolas"/>
@@ -9221,6 +9607,7 @@
         </w:rPr>
         <w:t xml:space="preserve">Hình </w:t>
       </w:r>
+      <w:proofErr w:type="gramStart"/>
       <w:r>
         <w:rPr>
           <w:i/>
@@ -9237,7 +9624,17 @@
           <w:sz w:val="28"/>
           <w:szCs w:val="28"/>
         </w:rPr>
-        <w:t>.Kết quả sau khi chạy chương trình</w:t>
+        <w:t>.Kết</w:t>
+      </w:r>
+      <w:proofErr w:type="gramEnd"/>
+      <w:r>
+        <w:rPr>
+          <w:i/>
+          <w:iCs/>
+          <w:sz w:val="28"/>
+          <w:szCs w:val="28"/>
+        </w:rPr>
+        <w:t xml:space="preserve"> quả sau khi chạy chương trình</w:t>
       </w:r>
     </w:p>
     <w:p>
@@ -9315,14 +9712,7 @@
           <w:sz w:val="28"/>
           <w:szCs w:val="28"/>
         </w:rPr>
-        <w:t>Chương trình chạy ra đúng kết quả</w:t>
-      </w:r>
-      <w:r>
-        <w:rPr>
-          <w:sz w:val="28"/>
-          <w:szCs w:val="28"/>
-        </w:rPr>
-        <w:t>.</w:t>
+        <w:t>Chương trình chạy ra đúng kết quả.</w:t>
       </w:r>
     </w:p>
     <w:p>
@@ -9634,16 +10024,36 @@
           <w:sz w:val="21"/>
           <w:szCs w:val="21"/>
         </w:rPr>
-        <w:t>Giai_Bai_Toan_Liet_Ke</w:t>
-      </w:r>
-      <w:r>
-        <w:rPr>
-          <w:rFonts w:ascii="Consolas" w:hAnsi="Consolas"/>
-          <w:color w:val="3B3B3B"/>
-          <w:sz w:val="21"/>
-          <w:szCs w:val="21"/>
-        </w:rPr>
-        <w:t>() {</w:t>
+        <w:t>Giai_Bai_Toan_Liet_</w:t>
+      </w:r>
+      <w:proofErr w:type="gramStart"/>
+      <w:r>
+        <w:rPr>
+          <w:rFonts w:ascii="Consolas" w:hAnsi="Consolas"/>
+          <w:color w:val="795E26"/>
+          <w:sz w:val="21"/>
+          <w:szCs w:val="21"/>
+        </w:rPr>
+        <w:t>Ke</w:t>
+      </w:r>
+      <w:r>
+        <w:rPr>
+          <w:rFonts w:ascii="Consolas" w:hAnsi="Consolas"/>
+          <w:color w:val="3B3B3B"/>
+          <w:sz w:val="21"/>
+          <w:szCs w:val="21"/>
+        </w:rPr>
+        <w:t>(</w:t>
+      </w:r>
+      <w:proofErr w:type="gramEnd"/>
+      <w:r>
+        <w:rPr>
+          <w:rFonts w:ascii="Consolas" w:hAnsi="Consolas"/>
+          <w:color w:val="3B3B3B"/>
+          <w:sz w:val="21"/>
+          <w:szCs w:val="21"/>
+        </w:rPr>
+        <w:t>) {</w:t>
       </w:r>
     </w:p>
     <w:p>
@@ -9728,7 +10138,17 @@
           <w:sz w:val="21"/>
           <w:szCs w:val="21"/>
         </w:rPr>
-        <w:t>thong_tin_cac_bai_toan</w:t>
+        <w:t>thong_tin_cac_bai_</w:t>
+      </w:r>
+      <w:proofErr w:type="gramStart"/>
+      <w:r>
+        <w:rPr>
+          <w:rFonts w:ascii="Consolas" w:hAnsi="Consolas"/>
+          <w:color w:val="0070C1"/>
+          <w:sz w:val="21"/>
+          <w:szCs w:val="21"/>
+        </w:rPr>
+        <w:t>toan</w:t>
       </w:r>
       <w:r>
         <w:rPr>
@@ -9739,6 +10159,7 @@
         </w:rPr>
         <w:t>[</w:t>
       </w:r>
+      <w:proofErr w:type="gramEnd"/>
       <w:r>
         <w:rPr>
           <w:rFonts w:ascii="Consolas" w:hAnsi="Consolas"/>
@@ -9842,6 +10263,7 @@
         </w:rPr>
         <w:t xml:space="preserve"> </w:t>
       </w:r>
+      <w:proofErr w:type="gramStart"/>
       <w:r>
         <w:rPr>
           <w:rFonts w:ascii="Consolas" w:hAnsi="Consolas"/>
@@ -9869,6 +10291,7 @@
         </w:rPr>
         <w:t>getElementById</w:t>
       </w:r>
+      <w:proofErr w:type="gramEnd"/>
       <w:r>
         <w:rPr>
           <w:rFonts w:ascii="Consolas" w:hAnsi="Consolas"/>
@@ -9979,7 +10402,17 @@
           <w:sz w:val="21"/>
           <w:szCs w:val="21"/>
         </w:rPr>
-        <w:t>tag_ket_qua</w:t>
+        <w:t>tag_ket_</w:t>
+      </w:r>
+      <w:proofErr w:type="gramStart"/>
+      <w:r>
+        <w:rPr>
+          <w:rFonts w:ascii="Consolas" w:hAnsi="Consolas"/>
+          <w:color w:val="001080"/>
+          <w:sz w:val="21"/>
+          <w:szCs w:val="21"/>
+        </w:rPr>
+        <w:t>qua</w:t>
       </w:r>
       <w:r>
         <w:rPr>
@@ -9999,6 +10432,7 @@
         </w:rPr>
         <w:t>innerHTML</w:t>
       </w:r>
+      <w:proofErr w:type="gramEnd"/>
       <w:r>
         <w:rPr>
           <w:rFonts w:ascii="Consolas" w:hAnsi="Consolas"/>
@@ -10225,7 +10659,17 @@
           <w:sz w:val="21"/>
           <w:szCs w:val="21"/>
         </w:rPr>
-        <w:t>stt_bt</w:t>
+        <w:t>stt_</w:t>
+      </w:r>
+      <w:proofErr w:type="gramStart"/>
+      <w:r>
+        <w:rPr>
+          <w:rFonts w:ascii="Consolas" w:hAnsi="Consolas"/>
+          <w:color w:val="0070C1"/>
+          <w:sz w:val="21"/>
+          <w:szCs w:val="21"/>
+        </w:rPr>
+        <w:t>bt</w:t>
       </w:r>
       <w:r>
         <w:rPr>
@@ -10243,7 +10687,17 @@
           <w:sz w:val="21"/>
           <w:szCs w:val="21"/>
         </w:rPr>
-        <w:t>value_inputs</w:t>
+        <w:t>value</w:t>
+      </w:r>
+      <w:proofErr w:type="gramEnd"/>
+      <w:r>
+        <w:rPr>
+          <w:rFonts w:ascii="Consolas" w:hAnsi="Consolas"/>
+          <w:color w:val="001080"/>
+          <w:sz w:val="21"/>
+          <w:szCs w:val="21"/>
+        </w:rPr>
+        <w:t>_inputs</w:t>
       </w:r>
       <w:r>
         <w:rPr>
@@ -10337,7 +10791,17 @@
           <w:sz w:val="21"/>
           <w:szCs w:val="21"/>
         </w:rPr>
-        <w:t>value_inputs</w:t>
+        <w:t>value_</w:t>
+      </w:r>
+      <w:proofErr w:type="gramStart"/>
+      <w:r>
+        <w:rPr>
+          <w:rFonts w:ascii="Consolas" w:hAnsi="Consolas"/>
+          <w:color w:val="001080"/>
+          <w:sz w:val="21"/>
+          <w:szCs w:val="21"/>
+        </w:rPr>
+        <w:t>inputs</w:t>
       </w:r>
       <w:r>
         <w:rPr>
@@ -10348,6 +10812,7 @@
         </w:rPr>
         <w:t>[</w:t>
       </w:r>
+      <w:proofErr w:type="gramEnd"/>
       <w:r>
         <w:rPr>
           <w:rFonts w:ascii="Consolas" w:hAnsi="Consolas"/>
@@ -10455,6 +10920,7 @@
         </w:rPr>
         <w:t xml:space="preserve"> </w:t>
       </w:r>
+      <w:proofErr w:type="gramStart"/>
       <w:r>
         <w:rPr>
           <w:rFonts w:ascii="Consolas" w:hAnsi="Consolas"/>
@@ -10491,6 +10957,7 @@
         </w:rPr>
         <w:t>(</w:t>
       </w:r>
+      <w:proofErr w:type="gramEnd"/>
       <w:r>
         <w:rPr>
           <w:rFonts w:ascii="Consolas" w:hAnsi="Consolas"/>
@@ -10657,6 +11124,7 @@
         </w:rPr>
         <w:t xml:space="preserve"> </w:t>
       </w:r>
+      <w:proofErr w:type="gramStart"/>
       <w:r>
         <w:rPr>
           <w:rFonts w:ascii="Consolas" w:hAnsi="Consolas"/>
@@ -10693,6 +11161,7 @@
         </w:rPr>
         <w:t>(</w:t>
       </w:r>
+      <w:proofErr w:type="gramEnd"/>
       <w:r>
         <w:rPr>
           <w:rFonts w:ascii="Consolas" w:hAnsi="Consolas"/>
@@ -11010,7 +11479,17 @@
           <w:sz w:val="21"/>
           <w:szCs w:val="21"/>
         </w:rPr>
-        <w:t xml:space="preserve"> (</w:t>
+        <w:t xml:space="preserve"> </w:t>
+      </w:r>
+      <w:proofErr w:type="gramStart"/>
+      <w:r>
+        <w:rPr>
+          <w:rFonts w:ascii="Consolas" w:hAnsi="Consolas"/>
+          <w:color w:val="3B3B3B"/>
+          <w:sz w:val="21"/>
+          <w:szCs w:val="21"/>
+        </w:rPr>
+        <w:t>(</w:t>
       </w:r>
       <w:r>
         <w:rPr>
@@ -11030,6 +11509,7 @@
         </w:rPr>
         <w:t>num</w:t>
       </w:r>
+      <w:proofErr w:type="gramEnd"/>
       <w:r>
         <w:rPr>
           <w:rFonts w:ascii="Consolas" w:hAnsi="Consolas"/>
@@ -11180,7 +11660,17 @@
           <w:sz w:val="21"/>
           <w:szCs w:val="21"/>
         </w:rPr>
-        <w:t>stt_bt</w:t>
+        <w:t>stt_</w:t>
+      </w:r>
+      <w:proofErr w:type="gramStart"/>
+      <w:r>
+        <w:rPr>
+          <w:rFonts w:ascii="Consolas" w:hAnsi="Consolas"/>
+          <w:color w:val="0070C1"/>
+          <w:sz w:val="21"/>
+          <w:szCs w:val="21"/>
+        </w:rPr>
+        <w:t>bt</w:t>
       </w:r>
       <w:r>
         <w:rPr>
@@ -11198,7 +11688,17 @@
           <w:sz w:val="21"/>
           <w:szCs w:val="21"/>
         </w:rPr>
-        <w:t>tag_ket_qua</w:t>
+        <w:t>tag</w:t>
+      </w:r>
+      <w:proofErr w:type="gramEnd"/>
+      <w:r>
+        <w:rPr>
+          <w:rFonts w:ascii="Consolas" w:hAnsi="Consolas"/>
+          <w:color w:val="001080"/>
+          <w:sz w:val="21"/>
+          <w:szCs w:val="21"/>
+        </w:rPr>
+        <w:t>_ket_qua</w:t>
       </w:r>
       <w:r>
         <w:rPr>
@@ -11434,6 +11934,7 @@
         </w:rPr>
         <w:t xml:space="preserve">Hình </w:t>
       </w:r>
+      <w:proofErr w:type="gramStart"/>
       <w:r>
         <w:rPr>
           <w:i/>
@@ -11450,7 +11951,17 @@
           <w:sz w:val="28"/>
           <w:szCs w:val="28"/>
         </w:rPr>
-        <w:t>.Kết quả sau khi chạy chương trình</w:t>
+        <w:t>.Kết</w:t>
+      </w:r>
+      <w:proofErr w:type="gramEnd"/>
+      <w:r>
+        <w:rPr>
+          <w:i/>
+          <w:iCs/>
+          <w:sz w:val="28"/>
+          <w:szCs w:val="28"/>
+        </w:rPr>
+        <w:t xml:space="preserve"> quả sau khi chạy chương trình</w:t>
       </w:r>
     </w:p>
     <w:p>
@@ -11564,7 +12075,15 @@
         </w:rPr>
       </w:pPr>
       <w:r>
-        <w:t>2. Bài toán cái túi: Một nhà thám hiểm cần đem theo một cái túi có trọng lượng không quá b. Có n đồ vật có thể đem theo. Đồ vật thứ j có trọng lượng là ai và giá trị sử dụng là cj (j = 1, 2,..., n). Hỏi rằng nhà thám hiểm cần đem theo các đồ vật nào để cho tổng giá trị sử dụng của các đồ vật đem theo là lớn nhất?</w:t>
+        <w:t xml:space="preserve">2. Bài toán cái túi: Một nhà thám hiểm cần đem theo một cái túi có trọng lượng không quá b. Có n đồ vật có thể đem theo. Đồ vật thứ j có trọng lượng là ai và giá trị sử dụng là cj (j = 1, </w:t>
+      </w:r>
+      <w:proofErr w:type="gramStart"/>
+      <w:r>
+        <w:t>2,...</w:t>
+      </w:r>
+      <w:proofErr w:type="gramEnd"/>
+      <w:r>
+        <w:t>, n). Hỏi rằng nhà thám hiểm cần đem theo các đồ vật nào để cho tổng giá trị sử dụng của các đồ vật đem theo là lớn nhất?</w:t>
       </w:r>
     </w:p>
     <w:p>
@@ -11604,7 +12123,7 @@
         </w:rPr>
         <w:lastRenderedPageBreak/>
         <w:drawing>
-          <wp:inline distT="0" distB="0" distL="0" distR="0" wp14:anchorId="2456B887" wp14:editId="2281DF4D">
+          <wp:inline distT="0" distB="0" distL="0" distR="0" wp14:anchorId="2456B887" wp14:editId="219273E4">
             <wp:extent cx="5760720" cy="2334260"/>
             <wp:effectExtent l="0" t="0" r="0" b="8890"/>
             <wp:docPr id="1567274485" name="Picture 12" descr="A diagram of a computer program&#10;&#10;Description automatically generated with medium confidence"/>
@@ -11783,16 +12302,36 @@
           <w:sz w:val="21"/>
           <w:szCs w:val="21"/>
         </w:rPr>
-        <w:t>Giai_Bai_Toan_Toi_Uu</w:t>
-      </w:r>
-      <w:r>
-        <w:rPr>
-          <w:rFonts w:ascii="Consolas" w:hAnsi="Consolas"/>
-          <w:color w:val="3B3B3B"/>
-          <w:sz w:val="21"/>
-          <w:szCs w:val="21"/>
-        </w:rPr>
-        <w:t>() {</w:t>
+        <w:t>Giai_Bai_Toan_Toi_</w:t>
+      </w:r>
+      <w:proofErr w:type="gramStart"/>
+      <w:r>
+        <w:rPr>
+          <w:rFonts w:ascii="Consolas" w:hAnsi="Consolas"/>
+          <w:color w:val="795E26"/>
+          <w:sz w:val="21"/>
+          <w:szCs w:val="21"/>
+        </w:rPr>
+        <w:t>Uu</w:t>
+      </w:r>
+      <w:r>
+        <w:rPr>
+          <w:rFonts w:ascii="Consolas" w:hAnsi="Consolas"/>
+          <w:color w:val="3B3B3B"/>
+          <w:sz w:val="21"/>
+          <w:szCs w:val="21"/>
+        </w:rPr>
+        <w:t>(</w:t>
+      </w:r>
+      <w:proofErr w:type="gramEnd"/>
+      <w:r>
+        <w:rPr>
+          <w:rFonts w:ascii="Consolas" w:hAnsi="Consolas"/>
+          <w:color w:val="3B3B3B"/>
+          <w:sz w:val="21"/>
+          <w:szCs w:val="21"/>
+        </w:rPr>
+        <w:t>) {</w:t>
       </w:r>
     </w:p>
     <w:p>
@@ -11877,7 +12416,17 @@
           <w:sz w:val="21"/>
           <w:szCs w:val="21"/>
         </w:rPr>
-        <w:t>thong_tin_cac_bai_toan</w:t>
+        <w:t>thong_tin_cac_bai_</w:t>
+      </w:r>
+      <w:proofErr w:type="gramStart"/>
+      <w:r>
+        <w:rPr>
+          <w:rFonts w:ascii="Consolas" w:hAnsi="Consolas"/>
+          <w:color w:val="0070C1"/>
+          <w:sz w:val="21"/>
+          <w:szCs w:val="21"/>
+        </w:rPr>
+        <w:t>toan</w:t>
       </w:r>
       <w:r>
         <w:rPr>
@@ -11888,6 +12437,7 @@
         </w:rPr>
         <w:t>[</w:t>
       </w:r>
+      <w:proofErr w:type="gramEnd"/>
       <w:r>
         <w:rPr>
           <w:rFonts w:ascii="Consolas" w:hAnsi="Consolas"/>
@@ -11991,6 +12541,7 @@
         </w:rPr>
         <w:t xml:space="preserve"> </w:t>
       </w:r>
+      <w:proofErr w:type="gramStart"/>
       <w:r>
         <w:rPr>
           <w:rFonts w:ascii="Consolas" w:hAnsi="Consolas"/>
@@ -12018,6 +12569,7 @@
         </w:rPr>
         <w:t>getElementById</w:t>
       </w:r>
+      <w:proofErr w:type="gramEnd"/>
       <w:r>
         <w:rPr>
           <w:rFonts w:ascii="Consolas" w:hAnsi="Consolas"/>
@@ -12128,7 +12680,17 @@
           <w:sz w:val="21"/>
           <w:szCs w:val="21"/>
         </w:rPr>
-        <w:t>tag_ket_qua</w:t>
+        <w:t>tag_ket_</w:t>
+      </w:r>
+      <w:proofErr w:type="gramStart"/>
+      <w:r>
+        <w:rPr>
+          <w:rFonts w:ascii="Consolas" w:hAnsi="Consolas"/>
+          <w:color w:val="001080"/>
+          <w:sz w:val="21"/>
+          <w:szCs w:val="21"/>
+        </w:rPr>
+        <w:t>qua</w:t>
       </w:r>
       <w:r>
         <w:rPr>
@@ -12148,6 +12710,7 @@
         </w:rPr>
         <w:t>innerHTML</w:t>
       </w:r>
+      <w:proofErr w:type="gramEnd"/>
       <w:r>
         <w:rPr>
           <w:rFonts w:ascii="Consolas" w:hAnsi="Consolas"/>
@@ -12260,6 +12823,7 @@
         </w:rPr>
         <w:t xml:space="preserve"> </w:t>
       </w:r>
+      <w:proofErr w:type="gramStart"/>
       <w:r>
         <w:rPr>
           <w:rFonts w:ascii="Consolas" w:hAnsi="Consolas"/>
@@ -12287,6 +12851,7 @@
         </w:rPr>
         <w:t>getElementById</w:t>
       </w:r>
+      <w:proofErr w:type="gramEnd"/>
       <w:r>
         <w:rPr>
           <w:rFonts w:ascii="Consolas" w:hAnsi="Consolas"/>
@@ -12435,6 +13000,7 @@
         </w:rPr>
         <w:t xml:space="preserve"> </w:t>
       </w:r>
+      <w:proofErr w:type="gramStart"/>
       <w:r>
         <w:rPr>
           <w:rFonts w:ascii="Consolas" w:hAnsi="Consolas"/>
@@ -12462,6 +13028,7 @@
         </w:rPr>
         <w:t>getElementById</w:t>
       </w:r>
+      <w:proofErr w:type="gramEnd"/>
       <w:r>
         <w:rPr>
           <w:rFonts w:ascii="Consolas" w:hAnsi="Consolas"/>
@@ -12610,6 +13177,7 @@
         </w:rPr>
         <w:t xml:space="preserve"> </w:t>
       </w:r>
+      <w:proofErr w:type="gramStart"/>
       <w:r>
         <w:rPr>
           <w:rFonts w:ascii="Consolas" w:hAnsi="Consolas"/>
@@ -12637,6 +13205,7 @@
         </w:rPr>
         <w:t>getElementById</w:t>
       </w:r>
+      <w:proofErr w:type="gramEnd"/>
       <w:r>
         <w:rPr>
           <w:rFonts w:ascii="Consolas" w:hAnsi="Consolas"/>
@@ -12785,6 +13354,7 @@
         </w:rPr>
         <w:t xml:space="preserve"> </w:t>
       </w:r>
+      <w:proofErr w:type="gramStart"/>
       <w:r>
         <w:rPr>
           <w:rFonts w:ascii="Consolas" w:hAnsi="Consolas"/>
@@ -12812,6 +13382,7 @@
         </w:rPr>
         <w:t>getElementById</w:t>
       </w:r>
+      <w:proofErr w:type="gramEnd"/>
       <w:r>
         <w:rPr>
           <w:rFonts w:ascii="Consolas" w:hAnsi="Consolas"/>
@@ -12967,7 +13538,17 @@
           <w:sz w:val="21"/>
           <w:szCs w:val="21"/>
         </w:rPr>
-        <w:t>ten_do_vat_tag</w:t>
+        <w:t>ten_do_vat_</w:t>
+      </w:r>
+      <w:proofErr w:type="gramStart"/>
+      <w:r>
+        <w:rPr>
+          <w:rFonts w:ascii="Consolas" w:hAnsi="Consolas"/>
+          <w:color w:val="001080"/>
+          <w:sz w:val="21"/>
+          <w:szCs w:val="21"/>
+        </w:rPr>
+        <w:t>tag</w:t>
       </w:r>
       <w:r>
         <w:rPr>
@@ -12987,6 +13568,7 @@
         </w:rPr>
         <w:t>split</w:t>
       </w:r>
+      <w:proofErr w:type="gramEnd"/>
       <w:r>
         <w:rPr>
           <w:rFonts w:ascii="Consolas" w:hAnsi="Consolas"/>
@@ -13151,7 +13733,17 @@
           <w:sz w:val="21"/>
           <w:szCs w:val="21"/>
         </w:rPr>
-        <w:t>gia_tri_tag</w:t>
+        <w:t>gia_tri_</w:t>
+      </w:r>
+      <w:proofErr w:type="gramStart"/>
+      <w:r>
+        <w:rPr>
+          <w:rFonts w:ascii="Consolas" w:hAnsi="Consolas"/>
+          <w:color w:val="001080"/>
+          <w:sz w:val="21"/>
+          <w:szCs w:val="21"/>
+        </w:rPr>
+        <w:t>tag</w:t>
       </w:r>
       <w:r>
         <w:rPr>
@@ -13171,6 +13763,7 @@
         </w:rPr>
         <w:t>split</w:t>
       </w:r>
+      <w:proofErr w:type="gramEnd"/>
       <w:r>
         <w:rPr>
           <w:rFonts w:ascii="Consolas" w:hAnsi="Consolas"/>
@@ -13335,7 +13928,17 @@
           <w:sz w:val="21"/>
           <w:szCs w:val="21"/>
         </w:rPr>
-        <w:t>trong_luong_tag</w:t>
+        <w:t>trong_luong_</w:t>
+      </w:r>
+      <w:proofErr w:type="gramStart"/>
+      <w:r>
+        <w:rPr>
+          <w:rFonts w:ascii="Consolas" w:hAnsi="Consolas"/>
+          <w:color w:val="001080"/>
+          <w:sz w:val="21"/>
+          <w:szCs w:val="21"/>
+        </w:rPr>
+        <w:t>tag</w:t>
       </w:r>
       <w:r>
         <w:rPr>
@@ -13355,6 +13958,7 @@
         </w:rPr>
         <w:t>split</w:t>
       </w:r>
+      <w:proofErr w:type="gramEnd"/>
       <w:r>
         <w:rPr>
           <w:rFonts w:ascii="Consolas" w:hAnsi="Consolas"/>
@@ -13519,7 +14123,17 @@
           <w:sz w:val="21"/>
           <w:szCs w:val="21"/>
         </w:rPr>
-        <w:t>max_trong_luong_tag</w:t>
+        <w:t>max_trong_luong_</w:t>
+      </w:r>
+      <w:proofErr w:type="gramStart"/>
+      <w:r>
+        <w:rPr>
+          <w:rFonts w:ascii="Consolas" w:hAnsi="Consolas"/>
+          <w:color w:val="001080"/>
+          <w:sz w:val="21"/>
+          <w:szCs w:val="21"/>
+        </w:rPr>
+        <w:t>tag</w:t>
       </w:r>
       <w:r>
         <w:rPr>
@@ -13539,6 +14153,7 @@
         </w:rPr>
         <w:t>split</w:t>
       </w:r>
+      <w:proofErr w:type="gramEnd"/>
       <w:r>
         <w:rPr>
           <w:rFonts w:ascii="Consolas" w:hAnsi="Consolas"/>
@@ -13703,7 +14318,17 @@
           <w:sz w:val="21"/>
           <w:szCs w:val="21"/>
         </w:rPr>
-        <w:t>cac_gia_tri</w:t>
+        <w:t>cac_gia_</w:t>
+      </w:r>
+      <w:proofErr w:type="gramStart"/>
+      <w:r>
+        <w:rPr>
+          <w:rFonts w:ascii="Consolas" w:hAnsi="Consolas"/>
+          <w:color w:val="001080"/>
+          <w:sz w:val="21"/>
+          <w:szCs w:val="21"/>
+        </w:rPr>
+        <w:t>tri</w:t>
       </w:r>
       <w:r>
         <w:rPr>
@@ -13723,6 +14348,7 @@
         </w:rPr>
         <w:t>length</w:t>
       </w:r>
+      <w:proofErr w:type="gramEnd"/>
     </w:p>
     <w:p>
       <w:pPr>
@@ -13859,7 +14485,17 @@
           <w:sz w:val="21"/>
           <w:szCs w:val="21"/>
         </w:rPr>
-        <w:t>Ba_Lo</w:t>
+        <w:t>Ba_</w:t>
+      </w:r>
+      <w:proofErr w:type="gramStart"/>
+      <w:r>
+        <w:rPr>
+          <w:rFonts w:ascii="Consolas" w:hAnsi="Consolas"/>
+          <w:color w:val="795E26"/>
+          <w:sz w:val="21"/>
+          <w:szCs w:val="21"/>
+        </w:rPr>
+        <w:t>Lo</w:t>
       </w:r>
       <w:r>
         <w:rPr>
@@ -13870,6 +14506,7 @@
         </w:rPr>
         <w:t>(</w:t>
       </w:r>
+      <w:proofErr w:type="gramEnd"/>
       <w:r>
         <w:rPr>
           <w:rFonts w:ascii="Consolas" w:hAnsi="Consolas"/>
@@ -14036,6 +14673,7 @@
         </w:rPr>
         <w:t xml:space="preserve"> </w:t>
       </w:r>
+      <w:proofErr w:type="gramStart"/>
       <w:r>
         <w:rPr>
           <w:rFonts w:ascii="Consolas" w:hAnsi="Consolas"/>
@@ -14054,6 +14692,7 @@
         </w:rPr>
         <w:t>(</w:t>
       </w:r>
+      <w:proofErr w:type="gramEnd"/>
       <w:r>
         <w:rPr>
           <w:rFonts w:ascii="Consolas" w:hAnsi="Consolas"/>
@@ -14256,6 +14895,7 @@
         </w:rPr>
         <w:t xml:space="preserve"> </w:t>
       </w:r>
+      <w:proofErr w:type="gramStart"/>
       <w:r>
         <w:rPr>
           <w:rFonts w:ascii="Consolas" w:hAnsi="Consolas"/>
@@ -14283,6 +14923,7 @@
         </w:rPr>
         <w:t>length</w:t>
       </w:r>
+      <w:proofErr w:type="gramEnd"/>
       <w:r>
         <w:rPr>
           <w:rFonts w:ascii="Consolas" w:hAnsi="Consolas"/>
@@ -14413,6 +15054,7 @@
         </w:rPr>
         <w:t xml:space="preserve"> </w:t>
       </w:r>
+      <w:proofErr w:type="gramStart"/>
       <w:r>
         <w:rPr>
           <w:rFonts w:ascii="Consolas" w:hAnsi="Consolas"/>
@@ -14431,6 +15073,7 @@
         </w:rPr>
         <w:t>(</w:t>
       </w:r>
+      <w:proofErr w:type="gramEnd"/>
       <w:r>
         <w:rPr>
           <w:rFonts w:ascii="Consolas" w:hAnsi="Consolas"/>
@@ -14572,7 +15215,27 @@
           <w:sz w:val="21"/>
           <w:szCs w:val="21"/>
         </w:rPr>
-        <w:t>// Xây dựng bảng K[][] theo phương pháp từ dưới lên</w:t>
+        <w:t xml:space="preserve">// Xây dựng bảng </w:t>
+      </w:r>
+      <w:proofErr w:type="gramStart"/>
+      <w:r>
+        <w:rPr>
+          <w:rFonts w:ascii="Consolas" w:hAnsi="Consolas"/>
+          <w:color w:val="008000"/>
+          <w:sz w:val="21"/>
+          <w:szCs w:val="21"/>
+        </w:rPr>
+        <w:t>K[</w:t>
+      </w:r>
+      <w:proofErr w:type="gramEnd"/>
+      <w:r>
+        <w:rPr>
+          <w:rFonts w:ascii="Consolas" w:hAnsi="Consolas"/>
+          <w:color w:val="008000"/>
+          <w:sz w:val="21"/>
+          <w:szCs w:val="21"/>
+        </w:rPr>
+        <w:t>][] theo phương pháp từ dưới lên</w:t>
       </w:r>
     </w:p>
     <w:p>
@@ -15220,6 +15883,7 @@
         </w:rPr>
         <w:t xml:space="preserve"> </w:t>
       </w:r>
+      <w:proofErr w:type="gramStart"/>
       <w:r>
         <w:rPr>
           <w:rFonts w:ascii="Consolas" w:hAnsi="Consolas"/>
@@ -15238,6 +15902,7 @@
         </w:rPr>
         <w:t>;</w:t>
       </w:r>
+      <w:proofErr w:type="gramEnd"/>
     </w:p>
     <w:p>
       <w:pPr>
@@ -15303,7 +15968,17 @@
           <w:sz w:val="21"/>
           <w:szCs w:val="21"/>
         </w:rPr>
-        <w:t>trong_luong_cac_vat</w:t>
+        <w:t>trong_luong_cac_</w:t>
+      </w:r>
+      <w:proofErr w:type="gramStart"/>
+      <w:r>
+        <w:rPr>
+          <w:rFonts w:ascii="Consolas" w:hAnsi="Consolas"/>
+          <w:color w:val="001080"/>
+          <w:sz w:val="21"/>
+          <w:szCs w:val="21"/>
+        </w:rPr>
+        <w:t>vat</w:t>
       </w:r>
       <w:r>
         <w:rPr>
@@ -15314,6 +15989,7 @@
         </w:rPr>
         <w:t>[</w:t>
       </w:r>
+      <w:proofErr w:type="gramEnd"/>
       <w:r>
         <w:rPr>
           <w:rFonts w:ascii="Consolas" w:hAnsi="Consolas"/>
@@ -15499,6 +16175,7 @@
         </w:rPr>
         <w:t xml:space="preserve"> </w:t>
       </w:r>
+      <w:proofErr w:type="gramStart"/>
       <w:r>
         <w:rPr>
           <w:rFonts w:ascii="Consolas" w:hAnsi="Consolas"/>
@@ -15535,6 +16212,7 @@
         </w:rPr>
         <w:t>(</w:t>
       </w:r>
+      <w:proofErr w:type="gramEnd"/>
       <w:r>
         <w:rPr>
           <w:rFonts w:ascii="Consolas" w:hAnsi="Consolas"/>
@@ -16029,6 +16707,7 @@
         </w:rPr>
         <w:t xml:space="preserve"> </w:t>
       </w:r>
+      <w:proofErr w:type="gramStart"/>
       <w:r>
         <w:rPr>
           <w:rFonts w:ascii="Consolas" w:hAnsi="Consolas"/>
@@ -16047,6 +16726,7 @@
         </w:rPr>
         <w:t>[</w:t>
       </w:r>
+      <w:proofErr w:type="gramEnd"/>
       <w:r>
         <w:rPr>
           <w:rFonts w:ascii="Consolas" w:hAnsi="Consolas"/>
@@ -16359,6 +17039,7 @@
         </w:rPr>
         <w:t>max_trong_luong</w:t>
       </w:r>
+      <w:proofErr w:type="gramStart"/>
       <w:r>
         <w:rPr>
           <w:rFonts w:ascii="Consolas" w:hAnsi="Consolas"/>
@@ -16368,6 +17049,7 @@
         </w:rPr>
         <w:t>];</w:t>
       </w:r>
+      <w:proofErr w:type="gramEnd"/>
     </w:p>
     <w:p>
       <w:pPr>
@@ -16473,7 +17155,17 @@
           <w:sz w:val="21"/>
           <w:szCs w:val="21"/>
         </w:rPr>
-        <w:t>max_trong_luong</w:t>
+        <w:t>max_trong_</w:t>
+      </w:r>
+      <w:proofErr w:type="gramStart"/>
+      <w:r>
+        <w:rPr>
+          <w:rFonts w:ascii="Consolas" w:hAnsi="Consolas"/>
+          <w:color w:val="001080"/>
+          <w:sz w:val="21"/>
+          <w:szCs w:val="21"/>
+        </w:rPr>
+        <w:t>luong</w:t>
       </w:r>
       <w:r>
         <w:rPr>
@@ -16484,6 +17176,7 @@
         </w:rPr>
         <w:t>;</w:t>
       </w:r>
+      <w:proofErr w:type="gramEnd"/>
     </w:p>
     <w:p>
       <w:pPr>
@@ -16825,6 +17518,7 @@
         </w:rPr>
         <w:t xml:space="preserve"> </w:t>
       </w:r>
+      <w:proofErr w:type="gramStart"/>
       <w:r>
         <w:rPr>
           <w:rFonts w:ascii="Consolas" w:hAnsi="Consolas"/>
@@ -16843,6 +17537,7 @@
         </w:rPr>
         <w:t>[</w:t>
       </w:r>
+      <w:proofErr w:type="gramEnd"/>
       <w:r>
         <w:rPr>
           <w:rFonts w:ascii="Consolas" w:hAnsi="Consolas"/>
@@ -16937,6 +17632,7 @@
         </w:rPr>
         <w:t xml:space="preserve">                </w:t>
       </w:r>
+      <w:proofErr w:type="gramStart"/>
       <w:r>
         <w:rPr>
           <w:rFonts w:ascii="Consolas" w:hAnsi="Consolas"/>
@@ -16955,6 +17651,7 @@
         </w:rPr>
         <w:t>;</w:t>
       </w:r>
+      <w:proofErr w:type="gramEnd"/>
     </w:p>
     <w:p>
       <w:pPr>
@@ -17048,6 +17745,7 @@
         </w:rPr>
         <w:t xml:space="preserve">                </w:t>
       </w:r>
+      <w:proofErr w:type="gramStart"/>
       <w:r>
         <w:rPr>
           <w:rFonts w:ascii="Consolas" w:hAnsi="Consolas"/>
@@ -17075,6 +17773,7 @@
         </w:rPr>
         <w:t>push</w:t>
       </w:r>
+      <w:proofErr w:type="gramEnd"/>
       <w:r>
         <w:rPr>
           <w:rFonts w:ascii="Consolas" w:hAnsi="Consolas"/>
@@ -17576,7 +18275,17 @@
           <w:sz w:val="21"/>
           <w:szCs w:val="21"/>
         </w:rPr>
-        <w:t>trong_luong_cac_vat</w:t>
+        <w:t>trong_luong_cac_</w:t>
+      </w:r>
+      <w:proofErr w:type="gramStart"/>
+      <w:r>
+        <w:rPr>
+          <w:rFonts w:ascii="Consolas" w:hAnsi="Consolas"/>
+          <w:color w:val="001080"/>
+          <w:sz w:val="21"/>
+          <w:szCs w:val="21"/>
+        </w:rPr>
+        <w:t>vat</w:t>
       </w:r>
       <w:r>
         <w:rPr>
@@ -17587,6 +18296,7 @@
         </w:rPr>
         <w:t>[</w:t>
       </w:r>
+      <w:proofErr w:type="gramEnd"/>
       <w:r>
         <w:rPr>
           <w:rFonts w:ascii="Consolas" w:hAnsi="Consolas"/>
@@ -17732,7 +18442,17 @@
           <w:sz w:val="21"/>
           <w:szCs w:val="21"/>
         </w:rPr>
-        <w:t>stt_bt</w:t>
+        <w:t>stt_</w:t>
+      </w:r>
+      <w:proofErr w:type="gramStart"/>
+      <w:r>
+        <w:rPr>
+          <w:rFonts w:ascii="Consolas" w:hAnsi="Consolas"/>
+          <w:color w:val="0070C1"/>
+          <w:sz w:val="21"/>
+          <w:szCs w:val="21"/>
+        </w:rPr>
+        <w:t>bt</w:t>
       </w:r>
       <w:r>
         <w:rPr>
@@ -17750,7 +18470,17 @@
           <w:sz w:val="21"/>
           <w:szCs w:val="21"/>
         </w:rPr>
-        <w:t>tag_ket_qua</w:t>
+        <w:t>tag</w:t>
+      </w:r>
+      <w:proofErr w:type="gramEnd"/>
+      <w:r>
+        <w:rPr>
+          <w:rFonts w:ascii="Consolas" w:hAnsi="Consolas"/>
+          <w:color w:val="001080"/>
+          <w:sz w:val="21"/>
+          <w:szCs w:val="21"/>
+        </w:rPr>
+        <w:t>_ket_qua</w:t>
       </w:r>
       <w:r>
         <w:rPr>
@@ -17884,7 +18614,17 @@
           <w:sz w:val="21"/>
           <w:szCs w:val="21"/>
         </w:rPr>
-        <w:t>Ba_Lo</w:t>
+        <w:t>Ba_</w:t>
+      </w:r>
+      <w:proofErr w:type="gramStart"/>
+      <w:r>
+        <w:rPr>
+          <w:rFonts w:ascii="Consolas" w:hAnsi="Consolas"/>
+          <w:color w:val="795E26"/>
+          <w:sz w:val="21"/>
+          <w:szCs w:val="21"/>
+        </w:rPr>
+        <w:t>Lo</w:t>
       </w:r>
       <w:r>
         <w:rPr>
@@ -17895,6 +18635,7 @@
         </w:rPr>
         <w:t>(</w:t>
       </w:r>
+      <w:proofErr w:type="gramEnd"/>
       <w:r>
         <w:rPr>
           <w:rFonts w:ascii="Consolas" w:hAnsi="Consolas"/>
@@ -18107,6 +18848,7 @@
         </w:rPr>
         <w:t xml:space="preserve">Hình </w:t>
       </w:r>
+      <w:proofErr w:type="gramStart"/>
       <w:r>
         <w:rPr>
           <w:i/>
@@ -18123,7 +18865,17 @@
           <w:sz w:val="28"/>
           <w:szCs w:val="28"/>
         </w:rPr>
-        <w:t>.Kết quả sau khi chạy chương trình</w:t>
+        <w:t>.Kết</w:t>
+      </w:r>
+      <w:proofErr w:type="gramEnd"/>
+      <w:r>
+        <w:rPr>
+          <w:i/>
+          <w:iCs/>
+          <w:sz w:val="28"/>
+          <w:szCs w:val="28"/>
+        </w:rPr>
+        <w:t xml:space="preserve"> quả sau khi chạy chương trình</w:t>
       </w:r>
     </w:p>
     <w:p>
@@ -18333,6 +19085,7 @@
         </w:rPr>
         <w:t xml:space="preserve">Hình </w:t>
       </w:r>
+      <w:proofErr w:type="gramStart"/>
       <w:r>
         <w:rPr>
           <w:i/>
@@ -18353,8 +19106,9 @@
           <w:szCs w:val="28"/>
           <w:shd w:val="clear" w:color="auto" w:fill="F4F5F6"/>
         </w:rPr>
-        <w:t>.</w:t>
-      </w:r>
+        <w:t>.Đây</w:t>
+      </w:r>
+      <w:proofErr w:type="gramEnd"/>
       <w:r>
         <w:rPr>
           <w:i/>
@@ -18364,7 +19118,7 @@
           <w:szCs w:val="28"/>
           <w:shd w:val="clear" w:color="auto" w:fill="F4F5F6"/>
         </w:rPr>
-        <w:t>Đây là hình ảnh ví dụ về thuật toán BFS</w:t>
+        <w:t xml:space="preserve"> là hình ảnh ví dụ về thuật toán BFS</w:t>
       </w:r>
     </w:p>
     <w:p>
@@ -18447,16 +19201,36 @@
           <w:sz w:val="21"/>
           <w:szCs w:val="21"/>
         </w:rPr>
-        <w:t>Giai_Bai_Toan_Tim_Kiem</w:t>
-      </w:r>
-      <w:r>
-        <w:rPr>
-          <w:rFonts w:ascii="Consolas" w:hAnsi="Consolas"/>
-          <w:color w:val="3B3B3B"/>
-          <w:sz w:val="21"/>
-          <w:szCs w:val="21"/>
-        </w:rPr>
-        <w:t>() {</w:t>
+        <w:t>Giai_Bai_Toan_Tim_</w:t>
+      </w:r>
+      <w:proofErr w:type="gramStart"/>
+      <w:r>
+        <w:rPr>
+          <w:rFonts w:ascii="Consolas" w:hAnsi="Consolas"/>
+          <w:color w:val="795E26"/>
+          <w:sz w:val="21"/>
+          <w:szCs w:val="21"/>
+        </w:rPr>
+        <w:t>Kiem</w:t>
+      </w:r>
+      <w:r>
+        <w:rPr>
+          <w:rFonts w:ascii="Consolas" w:hAnsi="Consolas"/>
+          <w:color w:val="3B3B3B"/>
+          <w:sz w:val="21"/>
+          <w:szCs w:val="21"/>
+        </w:rPr>
+        <w:t>(</w:t>
+      </w:r>
+      <w:proofErr w:type="gramEnd"/>
+      <w:r>
+        <w:rPr>
+          <w:rFonts w:ascii="Consolas" w:hAnsi="Consolas"/>
+          <w:color w:val="3B3B3B"/>
+          <w:sz w:val="21"/>
+          <w:szCs w:val="21"/>
+        </w:rPr>
+        <w:t>) {</w:t>
       </w:r>
     </w:p>
     <w:p>
@@ -18541,7 +19315,17 @@
           <w:sz w:val="21"/>
           <w:szCs w:val="21"/>
         </w:rPr>
-        <w:t>thong_tin_cac_bai_toan</w:t>
+        <w:t>thong_tin_cac_bai_</w:t>
+      </w:r>
+      <w:proofErr w:type="gramStart"/>
+      <w:r>
+        <w:rPr>
+          <w:rFonts w:ascii="Consolas" w:hAnsi="Consolas"/>
+          <w:color w:val="0070C1"/>
+          <w:sz w:val="21"/>
+          <w:szCs w:val="21"/>
+        </w:rPr>
+        <w:t>toan</w:t>
       </w:r>
       <w:r>
         <w:rPr>
@@ -18552,6 +19336,7 @@
         </w:rPr>
         <w:t>[</w:t>
       </w:r>
+      <w:proofErr w:type="gramEnd"/>
       <w:r>
         <w:rPr>
           <w:rFonts w:ascii="Consolas" w:hAnsi="Consolas"/>
@@ -18637,6 +19422,7 @@
         </w:rPr>
         <w:t xml:space="preserve"> </w:t>
       </w:r>
+      <w:proofErr w:type="gramStart"/>
       <w:r>
         <w:rPr>
           <w:rFonts w:ascii="Consolas" w:hAnsi="Consolas"/>
@@ -18664,6 +19450,7 @@
         </w:rPr>
         <w:t>document</w:t>
       </w:r>
+      <w:proofErr w:type="gramEnd"/>
       <w:r>
         <w:rPr>
           <w:rFonts w:ascii="Consolas" w:hAnsi="Consolas"/>
@@ -18821,6 +19608,7 @@
         </w:rPr>
         <w:t xml:space="preserve"> </w:t>
       </w:r>
+      <w:proofErr w:type="gramStart"/>
       <w:r>
         <w:rPr>
           <w:rFonts w:ascii="Consolas" w:hAnsi="Consolas"/>
@@ -18848,6 +19636,7 @@
         </w:rPr>
         <w:t>getElementById</w:t>
       </w:r>
+      <w:proofErr w:type="gramEnd"/>
       <w:r>
         <w:rPr>
           <w:rFonts w:ascii="Consolas" w:hAnsi="Consolas"/>
@@ -18985,7 +19774,17 @@
           <w:sz w:val="21"/>
           <w:szCs w:val="21"/>
         </w:rPr>
-        <w:t>pre_tag</w:t>
+        <w:t>pre_</w:t>
+      </w:r>
+      <w:proofErr w:type="gramStart"/>
+      <w:r>
+        <w:rPr>
+          <w:rFonts w:ascii="Consolas" w:hAnsi="Consolas"/>
+          <w:color w:val="001080"/>
+          <w:sz w:val="21"/>
+          <w:szCs w:val="21"/>
+        </w:rPr>
+        <w:t>tag</w:t>
       </w:r>
       <w:r>
         <w:rPr>
@@ -19005,6 +19804,7 @@
         </w:rPr>
         <w:t>split</w:t>
       </w:r>
+      <w:proofErr w:type="gramEnd"/>
       <w:r>
         <w:rPr>
           <w:rFonts w:ascii="Consolas" w:hAnsi="Consolas"/>
@@ -19291,6 +20091,7 @@
         </w:rPr>
         <w:t xml:space="preserve">    </w:t>
       </w:r>
+      <w:proofErr w:type="gramStart"/>
       <w:r>
         <w:rPr>
           <w:rFonts w:ascii="Consolas" w:hAnsi="Consolas"/>
@@ -19309,6 +20110,7 @@
         </w:rPr>
         <w:t>(</w:t>
       </w:r>
+      <w:proofErr w:type="gramEnd"/>
       <w:r>
         <w:rPr>
           <w:rFonts w:ascii="Consolas" w:hAnsi="Consolas"/>
@@ -19565,6 +20367,7 @@
         </w:rPr>
         <w:t>n_dinh</w:t>
       </w:r>
+      <w:proofErr w:type="gramStart"/>
       <w:r>
         <w:rPr>
           <w:rFonts w:ascii="Consolas" w:hAnsi="Consolas"/>
@@ -19583,6 +20386,7 @@
         </w:rPr>
         <w:t>fill</w:t>
       </w:r>
+      <w:proofErr w:type="gramEnd"/>
       <w:r>
         <w:rPr>
           <w:rFonts w:ascii="Consolas" w:hAnsi="Consolas"/>
@@ -19639,7 +20443,17 @@
           <w:sz w:val="21"/>
           <w:szCs w:val="21"/>
         </w:rPr>
-        <w:t>ma_tran_ke</w:t>
+        <w:t>ma_tran_</w:t>
+      </w:r>
+      <w:proofErr w:type="gramStart"/>
+      <w:r>
+        <w:rPr>
+          <w:rFonts w:ascii="Consolas" w:hAnsi="Consolas"/>
+          <w:color w:val="001080"/>
+          <w:sz w:val="21"/>
+          <w:szCs w:val="21"/>
+        </w:rPr>
+        <w:t>ke</w:t>
       </w:r>
       <w:r>
         <w:rPr>
@@ -19659,6 +20473,7 @@
         </w:rPr>
         <w:t>push</w:t>
       </w:r>
+      <w:proofErr w:type="gramEnd"/>
       <w:r>
         <w:rPr>
           <w:rFonts w:ascii="Consolas" w:hAnsi="Consolas"/>
@@ -19730,6 +20545,7 @@
         </w:rPr>
         <w:t xml:space="preserve">    </w:t>
       </w:r>
+      <w:proofErr w:type="gramStart"/>
       <w:r>
         <w:rPr>
           <w:rFonts w:ascii="Consolas" w:hAnsi="Consolas"/>
@@ -19748,6 +20564,7 @@
         </w:rPr>
         <w:t>(</w:t>
       </w:r>
+      <w:proofErr w:type="gramEnd"/>
       <w:r>
         <w:rPr>
           <w:rFonts w:ascii="Consolas" w:hAnsi="Consolas"/>
@@ -19905,6 +20722,7 @@
         </w:rPr>
         <w:t xml:space="preserve">        </w:t>
       </w:r>
+      <w:proofErr w:type="gramStart"/>
       <w:r>
         <w:rPr>
           <w:rFonts w:ascii="Consolas" w:hAnsi="Consolas"/>
@@ -19923,6 +20741,7 @@
         </w:rPr>
         <w:t>(</w:t>
       </w:r>
+      <w:proofErr w:type="gramEnd"/>
       <w:r>
         <w:rPr>
           <w:rFonts w:ascii="Consolas" w:hAnsi="Consolas"/>
@@ -20561,7 +21380,17 @@
           <w:sz w:val="21"/>
           <w:szCs w:val="21"/>
         </w:rPr>
-        <w:t>stt_bt</w:t>
+        <w:t>stt_</w:t>
+      </w:r>
+      <w:proofErr w:type="gramStart"/>
+      <w:r>
+        <w:rPr>
+          <w:rFonts w:ascii="Consolas" w:hAnsi="Consolas"/>
+          <w:color w:val="0070C1"/>
+          <w:sz w:val="21"/>
+          <w:szCs w:val="21"/>
+        </w:rPr>
+        <w:t>bt</w:t>
       </w:r>
       <w:r>
         <w:rPr>
@@ -20579,7 +21408,17 @@
           <w:sz w:val="21"/>
           <w:szCs w:val="21"/>
         </w:rPr>
-        <w:t>value_inputs</w:t>
+        <w:t>value</w:t>
+      </w:r>
+      <w:proofErr w:type="gramEnd"/>
+      <w:r>
+        <w:rPr>
+          <w:rFonts w:ascii="Consolas" w:hAnsi="Consolas"/>
+          <w:color w:val="001080"/>
+          <w:sz w:val="21"/>
+          <w:szCs w:val="21"/>
+        </w:rPr>
+        <w:t>_inputs</w:t>
       </w:r>
       <w:r>
         <w:rPr>
@@ -20769,6 +21608,7 @@
         </w:rPr>
         <w:t xml:space="preserve"> </w:t>
       </w:r>
+      <w:proofErr w:type="gramStart"/>
       <w:r>
         <w:rPr>
           <w:rFonts w:ascii="Consolas" w:hAnsi="Consolas"/>
@@ -20787,6 +21627,7 @@
         </w:rPr>
         <w:t>(</w:t>
       </w:r>
+      <w:proofErr w:type="gramEnd"/>
       <w:r>
         <w:rPr>
           <w:rFonts w:ascii="Consolas" w:hAnsi="Consolas"/>
@@ -20960,7 +21801,17 @@
           <w:sz w:val="21"/>
           <w:szCs w:val="21"/>
         </w:rPr>
-        <w:t>ma_tran_ke</w:t>
+        <w:t>ma_tran_</w:t>
+      </w:r>
+      <w:proofErr w:type="gramStart"/>
+      <w:r>
+        <w:rPr>
+          <w:rFonts w:ascii="Consolas" w:hAnsi="Consolas"/>
+          <w:color w:val="001080"/>
+          <w:sz w:val="21"/>
+          <w:szCs w:val="21"/>
+        </w:rPr>
+        <w:t>ke</w:t>
       </w:r>
       <w:r>
         <w:rPr>
@@ -20980,6 +21831,7 @@
         </w:rPr>
         <w:t>length</w:t>
       </w:r>
+      <w:proofErr w:type="gramEnd"/>
       <w:r>
         <w:rPr>
           <w:rFonts w:ascii="Consolas" w:hAnsi="Consolas"/>
@@ -21238,7 +22090,17 @@
           <w:sz w:val="21"/>
           <w:szCs w:val="21"/>
         </w:rPr>
-        <w:t>ma_tran_ke</w:t>
+        <w:t>ma_tran_</w:t>
+      </w:r>
+      <w:proofErr w:type="gramStart"/>
+      <w:r>
+        <w:rPr>
+          <w:rFonts w:ascii="Consolas" w:hAnsi="Consolas"/>
+          <w:color w:val="001080"/>
+          <w:sz w:val="21"/>
+          <w:szCs w:val="21"/>
+        </w:rPr>
+        <w:t>ke</w:t>
       </w:r>
       <w:r>
         <w:rPr>
@@ -21258,6 +22120,7 @@
         </w:rPr>
         <w:t>length</w:t>
       </w:r>
+      <w:proofErr w:type="gramEnd"/>
       <w:r>
         <w:rPr>
           <w:rFonts w:ascii="Consolas" w:hAnsi="Consolas"/>
@@ -21419,6 +22282,7 @@
         </w:rPr>
         <w:t xml:space="preserve"> </w:t>
       </w:r>
+      <w:proofErr w:type="gramStart"/>
       <w:r>
         <w:rPr>
           <w:rFonts w:ascii="Consolas" w:hAnsi="Consolas"/>
@@ -21437,6 +22301,7 @@
         </w:rPr>
         <w:t>;</w:t>
       </w:r>
+      <w:proofErr w:type="gramEnd"/>
     </w:p>
     <w:p>
       <w:pPr>
@@ -21459,6 +22324,7 @@
         </w:rPr>
         <w:t xml:space="preserve">    </w:t>
       </w:r>
+      <w:proofErr w:type="gramStart"/>
       <w:r>
         <w:rPr>
           <w:rFonts w:ascii="Consolas" w:hAnsi="Consolas"/>
@@ -21486,6 +22352,7 @@
         </w:rPr>
         <w:t>push</w:t>
       </w:r>
+      <w:proofErr w:type="gramEnd"/>
       <w:r>
         <w:rPr>
           <w:rFonts w:ascii="Consolas" w:hAnsi="Consolas"/>
@@ -21575,6 +22442,7 @@
         </w:rPr>
         <w:t xml:space="preserve"> (</w:t>
       </w:r>
+      <w:proofErr w:type="gramStart"/>
       <w:r>
         <w:rPr>
           <w:rFonts w:ascii="Consolas" w:hAnsi="Consolas"/>
@@ -21602,6 +22470,7 @@
         </w:rPr>
         <w:t>length</w:t>
       </w:r>
+      <w:proofErr w:type="gramEnd"/>
       <w:r>
         <w:rPr>
           <w:rFonts w:ascii="Consolas" w:hAnsi="Consolas"/>
@@ -21723,6 +22592,7 @@
         </w:rPr>
         <w:t xml:space="preserve"> </w:t>
       </w:r>
+      <w:proofErr w:type="gramStart"/>
       <w:r>
         <w:rPr>
           <w:rFonts w:ascii="Consolas" w:hAnsi="Consolas"/>
@@ -21750,6 +22620,7 @@
         </w:rPr>
         <w:t>shift</w:t>
       </w:r>
+      <w:proofErr w:type="gramEnd"/>
       <w:r>
         <w:rPr>
           <w:rFonts w:ascii="Consolas" w:hAnsi="Consolas"/>
@@ -21980,8 +22851,19 @@
           <w:sz w:val="21"/>
           <w:szCs w:val="21"/>
         </w:rPr>
-        <w:t xml:space="preserve"> [];</w:t>
-      </w:r>
+        <w:t xml:space="preserve"> [</w:t>
+      </w:r>
+      <w:proofErr w:type="gramStart"/>
+      <w:r>
+        <w:rPr>
+          <w:rFonts w:ascii="Consolas" w:hAnsi="Consolas"/>
+          <w:color w:val="3B3B3B"/>
+          <w:sz w:val="21"/>
+          <w:szCs w:val="21"/>
+        </w:rPr>
+        <w:t>];</w:t>
+      </w:r>
+      <w:proofErr w:type="gramEnd"/>
     </w:p>
     <w:p>
       <w:pPr>
@@ -22058,6 +22940,7 @@
         </w:rPr>
         <w:t xml:space="preserve"> </w:t>
       </w:r>
+      <w:proofErr w:type="gramStart"/>
       <w:r>
         <w:rPr>
           <w:rFonts w:ascii="Consolas" w:hAnsi="Consolas"/>
@@ -22076,6 +22959,7 @@
         </w:rPr>
         <w:t>;</w:t>
       </w:r>
+      <w:proofErr w:type="gramEnd"/>
     </w:p>
     <w:p>
       <w:pPr>
@@ -22147,6 +23031,7 @@
         </w:rPr>
         <w:t xml:space="preserve"> (</w:t>
       </w:r>
+      <w:proofErr w:type="gramStart"/>
       <w:r>
         <w:rPr>
           <w:rFonts w:ascii="Consolas" w:hAnsi="Consolas"/>
@@ -22172,7 +23057,17 @@
           <w:sz w:val="21"/>
           <w:szCs w:val="21"/>
         </w:rPr>
-        <w:t>!==</w:t>
+        <w:t>!</w:t>
+      </w:r>
+      <w:proofErr w:type="gramEnd"/>
+      <w:r>
+        <w:rPr>
+          <w:rFonts w:ascii="Consolas" w:hAnsi="Consolas"/>
+          <w:color w:val="000000"/>
+          <w:sz w:val="21"/>
+          <w:szCs w:val="21"/>
+        </w:rPr>
+        <w:t>==</w:t>
       </w:r>
       <w:r>
         <w:rPr>
@@ -22232,6 +23127,7 @@
         </w:rPr>
         <w:t xml:space="preserve">          </w:t>
       </w:r>
+      <w:proofErr w:type="gramStart"/>
       <w:r>
         <w:rPr>
           <w:rFonts w:ascii="Consolas" w:hAnsi="Consolas"/>
@@ -22259,6 +23155,7 @@
         </w:rPr>
         <w:t>unshift</w:t>
       </w:r>
+      <w:proofErr w:type="gramEnd"/>
       <w:r>
         <w:rPr>
           <w:rFonts w:ascii="Consolas" w:hAnsi="Consolas"/>
@@ -22371,6 +23268,7 @@
         </w:rPr>
         <w:t>current</w:t>
       </w:r>
+      <w:proofErr w:type="gramStart"/>
       <w:r>
         <w:rPr>
           <w:rFonts w:ascii="Consolas" w:hAnsi="Consolas"/>
@@ -22380,6 +23278,7 @@
         </w:rPr>
         <w:t>];</w:t>
       </w:r>
+      <w:proofErr w:type="gramEnd"/>
     </w:p>
     <w:p>
       <w:pPr>
@@ -22442,6 +23341,7 @@
         </w:rPr>
         <w:t xml:space="preserve"> </w:t>
       </w:r>
+      <w:proofErr w:type="gramStart"/>
       <w:r>
         <w:rPr>
           <w:rFonts w:ascii="Consolas" w:hAnsi="Consolas"/>
@@ -22460,6 +23360,7 @@
         </w:rPr>
         <w:t>;</w:t>
       </w:r>
+      <w:proofErr w:type="gramEnd"/>
     </w:p>
     <w:p>
       <w:pPr>
@@ -22710,6 +23611,7 @@
         </w:rPr>
         <w:t>currentVertex</w:t>
       </w:r>
+      <w:proofErr w:type="gramStart"/>
       <w:r>
         <w:rPr>
           <w:rFonts w:ascii="Consolas" w:hAnsi="Consolas"/>
@@ -22728,6 +23630,7 @@
         </w:rPr>
         <w:t>length</w:t>
       </w:r>
+      <w:proofErr w:type="gramEnd"/>
       <w:r>
         <w:rPr>
           <w:rFonts w:ascii="Consolas" w:hAnsi="Consolas"/>
@@ -22901,17 +23804,9 @@
           <w:sz w:val="21"/>
           <w:szCs w:val="21"/>
         </w:rPr>
-        <w:t>&amp;&amp;</w:t>
-      </w:r>
-      <w:r>
-        <w:rPr>
-          <w:rFonts w:ascii="Consolas" w:hAnsi="Consolas"/>
-          <w:color w:val="3B3B3B"/>
-          <w:sz w:val="21"/>
-          <w:szCs w:val="21"/>
-        </w:rPr>
-        <w:t xml:space="preserve"> </w:t>
-      </w:r>
+        <w:t>&amp;</w:t>
+      </w:r>
+      <w:proofErr w:type="gramStart"/>
       <w:r>
         <w:rPr>
           <w:rFonts w:ascii="Consolas" w:hAnsi="Consolas"/>
@@ -22919,6 +23814,24 @@
           <w:sz w:val="21"/>
           <w:szCs w:val="21"/>
         </w:rPr>
+        <w:t>&amp;</w:t>
+      </w:r>
+      <w:r>
+        <w:rPr>
+          <w:rFonts w:ascii="Consolas" w:hAnsi="Consolas"/>
+          <w:color w:val="3B3B3B"/>
+          <w:sz w:val="21"/>
+          <w:szCs w:val="21"/>
+        </w:rPr>
+        <w:t xml:space="preserve"> </w:t>
+      </w:r>
+      <w:r>
+        <w:rPr>
+          <w:rFonts w:ascii="Consolas" w:hAnsi="Consolas"/>
+          <w:color w:val="000000"/>
+          <w:sz w:val="21"/>
+          <w:szCs w:val="21"/>
+        </w:rPr>
         <w:t>!</w:t>
       </w:r>
       <w:r>
@@ -22930,6 +23843,7 @@
         </w:rPr>
         <w:t>visited</w:t>
       </w:r>
+      <w:proofErr w:type="gramEnd"/>
       <w:r>
         <w:rPr>
           <w:rFonts w:ascii="Consolas" w:hAnsi="Consolas"/>
@@ -23033,6 +23947,7 @@
         </w:rPr>
         <w:t xml:space="preserve"> </w:t>
       </w:r>
+      <w:proofErr w:type="gramStart"/>
       <w:r>
         <w:rPr>
           <w:rFonts w:ascii="Consolas" w:hAnsi="Consolas"/>
@@ -23051,6 +23966,7 @@
         </w:rPr>
         <w:t>;</w:t>
       </w:r>
+      <w:proofErr w:type="gramEnd"/>
     </w:p>
     <w:p>
       <w:pPr>
@@ -23127,6 +24043,7 @@
         </w:rPr>
         <w:t xml:space="preserve"> </w:t>
       </w:r>
+      <w:proofErr w:type="gramStart"/>
       <w:r>
         <w:rPr>
           <w:rFonts w:ascii="Consolas" w:hAnsi="Consolas"/>
@@ -23145,6 +24062,7 @@
         </w:rPr>
         <w:t>;</w:t>
       </w:r>
+      <w:proofErr w:type="gramEnd"/>
     </w:p>
     <w:p>
       <w:pPr>
@@ -23167,6 +24085,7 @@
         </w:rPr>
         <w:t xml:space="preserve">          </w:t>
       </w:r>
+      <w:proofErr w:type="gramStart"/>
       <w:r>
         <w:rPr>
           <w:rFonts w:ascii="Consolas" w:hAnsi="Consolas"/>
@@ -23194,6 +24113,7 @@
         </w:rPr>
         <w:t>push</w:t>
       </w:r>
+      <w:proofErr w:type="gramEnd"/>
       <w:r>
         <w:rPr>
           <w:rFonts w:ascii="Consolas" w:hAnsi="Consolas"/>
@@ -23380,6 +24300,7 @@
         </w:rPr>
         <w:t xml:space="preserve"> </w:t>
       </w:r>
+      <w:proofErr w:type="gramStart"/>
       <w:r>
         <w:rPr>
           <w:rFonts w:ascii="Consolas" w:hAnsi="Consolas"/>
@@ -23398,6 +24319,7 @@
         </w:rPr>
         <w:t>;</w:t>
       </w:r>
+      <w:proofErr w:type="gramEnd"/>
     </w:p>
     <w:p>
       <w:pPr>
@@ -23527,6 +24449,7 @@
         </w:rPr>
         <w:t xml:space="preserve"> </w:t>
       </w:r>
+      <w:proofErr w:type="gramStart"/>
       <w:r>
         <w:rPr>
           <w:rFonts w:ascii="Consolas" w:hAnsi="Consolas"/>
@@ -23545,6 +24468,7 @@
         </w:rPr>
         <w:t>(</w:t>
       </w:r>
+      <w:proofErr w:type="gramEnd"/>
       <w:r>
         <w:rPr>
           <w:rFonts w:ascii="Consolas" w:hAnsi="Consolas"/>
@@ -23670,6 +24594,7 @@
         </w:rPr>
         <w:t xml:space="preserve">  </w:t>
       </w:r>
+      <w:proofErr w:type="gramStart"/>
       <w:r>
         <w:rPr>
           <w:rFonts w:ascii="Consolas" w:hAnsi="Consolas"/>
@@ -23688,6 +24613,7 @@
         </w:rPr>
         <w:t>(</w:t>
       </w:r>
+      <w:proofErr w:type="gramEnd"/>
       <w:r>
         <w:rPr>
           <w:rFonts w:ascii="Consolas" w:hAnsi="Consolas"/>
@@ -23764,6 +24690,7 @@
         </w:rPr>
         <w:t xml:space="preserve">    </w:t>
       </w:r>
+      <w:proofErr w:type="gramStart"/>
       <w:r>
         <w:rPr>
           <w:rFonts w:ascii="Consolas" w:hAnsi="Consolas"/>
@@ -23791,6 +24718,7 @@
         </w:rPr>
         <w:t>push</w:t>
       </w:r>
+      <w:proofErr w:type="gramEnd"/>
       <w:r>
         <w:rPr>
           <w:rFonts w:ascii="Consolas" w:hAnsi="Consolas"/>
@@ -23858,6 +24786,7 @@
         </w:rPr>
         <w:t xml:space="preserve">    </w:t>
       </w:r>
+      <w:proofErr w:type="gramStart"/>
       <w:r>
         <w:rPr>
           <w:rFonts w:ascii="Consolas" w:hAnsi="Consolas"/>
@@ -23876,6 +24805,7 @@
         </w:rPr>
         <w:t>(</w:t>
       </w:r>
+      <w:proofErr w:type="gramEnd"/>
       <w:r>
         <w:rPr>
           <w:rFonts w:ascii="Consolas" w:hAnsi="Consolas"/>
@@ -24114,6 +25044,7 @@
         </w:rPr>
         <w:t>1</w:t>
       </w:r>
+      <w:proofErr w:type="gramStart"/>
       <w:r>
         <w:rPr>
           <w:rFonts w:ascii="Consolas" w:hAnsi="Consolas"/>
@@ -24130,7 +25061,17 @@
           <w:sz w:val="21"/>
           <w:szCs w:val="21"/>
         </w:rPr>
-        <w:t>!==</w:t>
+        <w:t>!</w:t>
+      </w:r>
+      <w:proofErr w:type="gramEnd"/>
+      <w:r>
+        <w:rPr>
+          <w:rFonts w:ascii="Consolas" w:hAnsi="Consolas"/>
+          <w:color w:val="000000"/>
+          <w:sz w:val="21"/>
+          <w:szCs w:val="21"/>
+        </w:rPr>
+        <w:t>==</w:t>
       </w:r>
       <w:r>
         <w:rPr>
@@ -24443,6 +25384,7 @@
         </w:rPr>
         <w:t>1</w:t>
       </w:r>
+      <w:proofErr w:type="gramStart"/>
       <w:r>
         <w:rPr>
           <w:rFonts w:ascii="Consolas" w:hAnsi="Consolas"/>
@@ -24452,6 +25394,7 @@
         </w:rPr>
         <w:t>]][</w:t>
       </w:r>
+      <w:proofErr w:type="gramEnd"/>
       <w:r>
         <w:rPr>
           <w:rFonts w:ascii="Consolas" w:hAnsi="Consolas"/>
@@ -24644,6 +25587,7 @@
         </w:rPr>
         <w:t xml:space="preserve"> </w:t>
       </w:r>
+      <w:proofErr w:type="gramStart"/>
       <w:r>
         <w:rPr>
           <w:rFonts w:ascii="Consolas" w:hAnsi="Consolas"/>
@@ -24653,6 +25597,7 @@
         </w:rPr>
         <w:t>nghiem</w:t>
       </w:r>
+      <w:proofErr w:type="gramEnd"/>
     </w:p>
     <w:p>
       <w:pPr>
@@ -24803,7 +25748,17 @@
           <w:sz w:val="21"/>
           <w:szCs w:val="21"/>
         </w:rPr>
-        <w:t>value_inputs</w:t>
+        <w:t>value_</w:t>
+      </w:r>
+      <w:proofErr w:type="gramStart"/>
+      <w:r>
+        <w:rPr>
+          <w:rFonts w:ascii="Consolas" w:hAnsi="Consolas"/>
+          <w:color w:val="001080"/>
+          <w:sz w:val="21"/>
+          <w:szCs w:val="21"/>
+        </w:rPr>
+        <w:t>inputs</w:t>
       </w:r>
       <w:r>
         <w:rPr>
@@ -24814,6 +25769,7 @@
         </w:rPr>
         <w:t>[</w:t>
       </w:r>
+      <w:proofErr w:type="gramEnd"/>
       <w:r>
         <w:rPr>
           <w:rFonts w:ascii="Consolas" w:hAnsi="Consolas"/>
@@ -25086,7 +26042,17 @@
           <w:sz w:val="21"/>
           <w:szCs w:val="21"/>
         </w:rPr>
-        <w:t>value_inputs</w:t>
+        <w:t>value_</w:t>
+      </w:r>
+      <w:proofErr w:type="gramStart"/>
+      <w:r>
+        <w:rPr>
+          <w:rFonts w:ascii="Consolas" w:hAnsi="Consolas"/>
+          <w:color w:val="001080"/>
+          <w:sz w:val="21"/>
+          <w:szCs w:val="21"/>
+        </w:rPr>
+        <w:t>inputs</w:t>
       </w:r>
       <w:r>
         <w:rPr>
@@ -25097,6 +26063,7 @@
         </w:rPr>
         <w:t>[</w:t>
       </w:r>
+      <w:proofErr w:type="gramEnd"/>
       <w:r>
         <w:rPr>
           <w:rFonts w:ascii="Consolas" w:hAnsi="Consolas"/>
@@ -25238,7 +26205,17 @@
           <w:sz w:val="21"/>
           <w:szCs w:val="21"/>
         </w:rPr>
-        <w:t>stt_bt</w:t>
+        <w:t>stt_</w:t>
+      </w:r>
+      <w:proofErr w:type="gramStart"/>
+      <w:r>
+        <w:rPr>
+          <w:rFonts w:ascii="Consolas" w:hAnsi="Consolas"/>
+          <w:color w:val="0070C1"/>
+          <w:sz w:val="21"/>
+          <w:szCs w:val="21"/>
+        </w:rPr>
+        <w:t>bt</w:t>
       </w:r>
       <w:r>
         <w:rPr>
@@ -25256,7 +26233,17 @@
           <w:sz w:val="21"/>
           <w:szCs w:val="21"/>
         </w:rPr>
-        <w:t>tag_ket_qua</w:t>
+        <w:t>tag</w:t>
+      </w:r>
+      <w:proofErr w:type="gramEnd"/>
+      <w:r>
+        <w:rPr>
+          <w:rFonts w:ascii="Consolas" w:hAnsi="Consolas"/>
+          <w:color w:val="001080"/>
+          <w:sz w:val="21"/>
+          <w:szCs w:val="21"/>
+        </w:rPr>
+        <w:t>_ket_qua</w:t>
       </w:r>
       <w:r>
         <w:rPr>
@@ -25435,6 +26422,7 @@
         </w:rPr>
         <w:t xml:space="preserve">Hình </w:t>
       </w:r>
+      <w:proofErr w:type="gramStart"/>
       <w:r>
         <w:rPr>
           <w:i/>
@@ -25451,7 +26439,17 @@
           <w:sz w:val="28"/>
           <w:szCs w:val="28"/>
         </w:rPr>
-        <w:t>.Kết quả sau khi chạy chương trình</w:t>
+        <w:t>.Kết</w:t>
+      </w:r>
+      <w:proofErr w:type="gramEnd"/>
+      <w:r>
+        <w:rPr>
+          <w:i/>
+          <w:iCs/>
+          <w:sz w:val="28"/>
+          <w:szCs w:val="28"/>
+        </w:rPr>
+        <w:t xml:space="preserve"> quả sau khi chạy chương trình</w:t>
       </w:r>
     </w:p>
     <w:p>
@@ -25681,8 +26679,9 @@
           <w:szCs w:val="28"/>
           <w:shd w:val="clear" w:color="auto" w:fill="F4F5F6"/>
         </w:rPr>
-        <w:t xml:space="preserve"> 11.</w:t>
-      </w:r>
+        <w:t xml:space="preserve"> </w:t>
+      </w:r>
+      <w:proofErr w:type="gramStart"/>
       <w:r>
         <w:rPr>
           <w:i/>
@@ -25692,7 +26691,7 @@
           <w:szCs w:val="28"/>
           <w:shd w:val="clear" w:color="auto" w:fill="F4F5F6"/>
         </w:rPr>
-        <w:t xml:space="preserve">.Đây là hình ảnh ví dụ về thuật toán </w:t>
+        <w:t>11.</w:t>
       </w:r>
       <w:r>
         <w:rPr>
@@ -25703,6 +26702,29 @@
           <w:szCs w:val="28"/>
           <w:shd w:val="clear" w:color="auto" w:fill="F4F5F6"/>
         </w:rPr>
+        <w:t>.</w:t>
+      </w:r>
+      <w:proofErr w:type="gramEnd"/>
+      <w:r>
+        <w:rPr>
+          <w:i/>
+          <w:iCs/>
+          <w:color w:val="000000"/>
+          <w:sz w:val="28"/>
+          <w:szCs w:val="28"/>
+          <w:shd w:val="clear" w:color="auto" w:fill="F4F5F6"/>
+        </w:rPr>
+        <w:t xml:space="preserve">Đây là hình ảnh ví dụ về thuật toán </w:t>
+      </w:r>
+      <w:r>
+        <w:rPr>
+          <w:i/>
+          <w:iCs/>
+          <w:color w:val="000000"/>
+          <w:sz w:val="28"/>
+          <w:szCs w:val="28"/>
+          <w:shd w:val="clear" w:color="auto" w:fill="F4F5F6"/>
+        </w:rPr>
         <w:t>Prim</w:t>
       </w:r>
     </w:p>
@@ -25795,16 +26817,36 @@
           <w:sz w:val="21"/>
           <w:szCs w:val="21"/>
         </w:rPr>
-        <w:t>Giai_Bai_Toan_Tim_Cay_Khung_Nho_Nhat</w:t>
-      </w:r>
-      <w:r>
-        <w:rPr>
-          <w:rFonts w:ascii="Consolas" w:hAnsi="Consolas"/>
-          <w:color w:val="3B3B3B"/>
-          <w:sz w:val="21"/>
-          <w:szCs w:val="21"/>
-        </w:rPr>
-        <w:t>() {</w:t>
+        <w:t>Giai_Bai_Toan_Tim_Cay_Khung_Nho_</w:t>
+      </w:r>
+      <w:proofErr w:type="gramStart"/>
+      <w:r>
+        <w:rPr>
+          <w:rFonts w:ascii="Consolas" w:hAnsi="Consolas"/>
+          <w:color w:val="795E26"/>
+          <w:sz w:val="21"/>
+          <w:szCs w:val="21"/>
+        </w:rPr>
+        <w:t>Nhat</w:t>
+      </w:r>
+      <w:r>
+        <w:rPr>
+          <w:rFonts w:ascii="Consolas" w:hAnsi="Consolas"/>
+          <w:color w:val="3B3B3B"/>
+          <w:sz w:val="21"/>
+          <w:szCs w:val="21"/>
+        </w:rPr>
+        <w:t>(</w:t>
+      </w:r>
+      <w:proofErr w:type="gramEnd"/>
+      <w:r>
+        <w:rPr>
+          <w:rFonts w:ascii="Consolas" w:hAnsi="Consolas"/>
+          <w:color w:val="3B3B3B"/>
+          <w:sz w:val="21"/>
+          <w:szCs w:val="21"/>
+        </w:rPr>
+        <w:t>) {</w:t>
       </w:r>
     </w:p>
     <w:p>
@@ -25889,7 +26931,17 @@
           <w:sz w:val="21"/>
           <w:szCs w:val="21"/>
         </w:rPr>
-        <w:t>thong_tin_cac_bai_toan</w:t>
+        <w:t>thong_tin_cac_bai_</w:t>
+      </w:r>
+      <w:proofErr w:type="gramStart"/>
+      <w:r>
+        <w:rPr>
+          <w:rFonts w:ascii="Consolas" w:hAnsi="Consolas"/>
+          <w:color w:val="0070C1"/>
+          <w:sz w:val="21"/>
+          <w:szCs w:val="21"/>
+        </w:rPr>
+        <w:t>toan</w:t>
       </w:r>
       <w:r>
         <w:rPr>
@@ -25900,6 +26952,7 @@
         </w:rPr>
         <w:t>[</w:t>
       </w:r>
+      <w:proofErr w:type="gramEnd"/>
       <w:r>
         <w:rPr>
           <w:rFonts w:ascii="Consolas" w:hAnsi="Consolas"/>
@@ -25985,6 +27038,7 @@
         </w:rPr>
         <w:t xml:space="preserve"> </w:t>
       </w:r>
+      <w:proofErr w:type="gramStart"/>
       <w:r>
         <w:rPr>
           <w:rFonts w:ascii="Consolas" w:hAnsi="Consolas"/>
@@ -26012,6 +27066,7 @@
         </w:rPr>
         <w:t>document</w:t>
       </w:r>
+      <w:proofErr w:type="gramEnd"/>
       <w:r>
         <w:rPr>
           <w:rFonts w:ascii="Consolas" w:hAnsi="Consolas"/>
@@ -26122,7 +27177,17 @@
           <w:sz w:val="21"/>
           <w:szCs w:val="21"/>
         </w:rPr>
-        <w:t>tag_ket_qua</w:t>
+        <w:t>tag_ket_</w:t>
+      </w:r>
+      <w:proofErr w:type="gramStart"/>
+      <w:r>
+        <w:rPr>
+          <w:rFonts w:ascii="Consolas" w:hAnsi="Consolas"/>
+          <w:color w:val="001080"/>
+          <w:sz w:val="21"/>
+          <w:szCs w:val="21"/>
+        </w:rPr>
+        <w:t>qua</w:t>
       </w:r>
       <w:r>
         <w:rPr>
@@ -26142,6 +27207,7 @@
         </w:rPr>
         <w:t>innerHTML</w:t>
       </w:r>
+      <w:proofErr w:type="gramEnd"/>
       <w:r>
         <w:rPr>
           <w:rFonts w:ascii="Consolas" w:hAnsi="Consolas"/>
@@ -26484,7 +27550,17 @@
           <w:sz w:val="21"/>
           <w:szCs w:val="21"/>
         </w:rPr>
-        <w:t>stt_bt</w:t>
+        <w:t>stt_</w:t>
+      </w:r>
+      <w:proofErr w:type="gramStart"/>
+      <w:r>
+        <w:rPr>
+          <w:rFonts w:ascii="Consolas" w:hAnsi="Consolas"/>
+          <w:color w:val="0070C1"/>
+          <w:sz w:val="21"/>
+          <w:szCs w:val="21"/>
+        </w:rPr>
+        <w:t>bt</w:t>
       </w:r>
       <w:r>
         <w:rPr>
@@ -26502,7 +27578,17 @@
           <w:sz w:val="21"/>
           <w:szCs w:val="21"/>
         </w:rPr>
-        <w:t>value_inputs</w:t>
+        <w:t>value</w:t>
+      </w:r>
+      <w:proofErr w:type="gramEnd"/>
+      <w:r>
+        <w:rPr>
+          <w:rFonts w:ascii="Consolas" w:hAnsi="Consolas"/>
+          <w:color w:val="001080"/>
+          <w:sz w:val="21"/>
+          <w:szCs w:val="21"/>
+        </w:rPr>
+        <w:t>_inputs</w:t>
       </w:r>
       <w:r>
         <w:rPr>
@@ -26560,7 +27646,17 @@
           <w:sz w:val="21"/>
           <w:szCs w:val="21"/>
         </w:rPr>
-        <w:t>stt_bt</w:t>
+        <w:t>stt_</w:t>
+      </w:r>
+      <w:proofErr w:type="gramStart"/>
+      <w:r>
+        <w:rPr>
+          <w:rFonts w:ascii="Consolas" w:hAnsi="Consolas"/>
+          <w:color w:val="0070C1"/>
+          <w:sz w:val="21"/>
+          <w:szCs w:val="21"/>
+        </w:rPr>
+        <w:t>bt</w:t>
       </w:r>
       <w:r>
         <w:rPr>
@@ -26578,7 +27674,17 @@
           <w:sz w:val="21"/>
           <w:szCs w:val="21"/>
         </w:rPr>
-        <w:t>ma_tran_duong_di</w:t>
+        <w:t>ma</w:t>
+      </w:r>
+      <w:proofErr w:type="gramEnd"/>
+      <w:r>
+        <w:rPr>
+          <w:rFonts w:ascii="Consolas" w:hAnsi="Consolas"/>
+          <w:color w:val="001080"/>
+          <w:sz w:val="21"/>
+          <w:szCs w:val="21"/>
+        </w:rPr>
+        <w:t>_tran_duong_di</w:t>
       </w:r>
       <w:r>
         <w:rPr>
@@ -26649,7 +27755,17 @@
           <w:sz w:val="21"/>
           <w:szCs w:val="21"/>
         </w:rPr>
-        <w:t>Check_Lap_Dinh_Dich</w:t>
+        <w:t>Check_Lap_Dinh_</w:t>
+      </w:r>
+      <w:proofErr w:type="gramStart"/>
+      <w:r>
+        <w:rPr>
+          <w:rFonts w:ascii="Consolas" w:hAnsi="Consolas"/>
+          <w:color w:val="795E26"/>
+          <w:sz w:val="21"/>
+          <w:szCs w:val="21"/>
+        </w:rPr>
+        <w:t>Dich</w:t>
       </w:r>
       <w:r>
         <w:rPr>
@@ -26660,6 +27776,7 @@
         </w:rPr>
         <w:t>(</w:t>
       </w:r>
+      <w:proofErr w:type="gramEnd"/>
       <w:r>
         <w:rPr>
           <w:rFonts w:ascii="Consolas" w:hAnsi="Consolas"/>
@@ -26718,6 +27835,7 @@
         </w:rPr>
         <w:t xml:space="preserve">        </w:t>
       </w:r>
+      <w:proofErr w:type="gramStart"/>
       <w:r>
         <w:rPr>
           <w:rFonts w:ascii="Consolas" w:hAnsi="Consolas"/>
@@ -26736,6 +27854,7 @@
         </w:rPr>
         <w:t>(</w:t>
       </w:r>
+      <w:proofErr w:type="gramEnd"/>
       <w:r>
         <w:rPr>
           <w:rFonts w:ascii="Consolas" w:hAnsi="Consolas"/>
@@ -26929,6 +28048,7 @@
         </w:rPr>
         <w:t xml:space="preserve">            </w:t>
       </w:r>
+      <w:proofErr w:type="gramStart"/>
       <w:r>
         <w:rPr>
           <w:rFonts w:ascii="Consolas" w:hAnsi="Consolas"/>
@@ -26947,6 +28067,7 @@
         </w:rPr>
         <w:t>(</w:t>
       </w:r>
+      <w:proofErr w:type="gramEnd"/>
       <w:r>
         <w:rPr>
           <w:rFonts w:ascii="Consolas" w:hAnsi="Consolas"/>
@@ -27309,6 +28430,7 @@
         </w:rPr>
         <w:t xml:space="preserve"> </w:t>
       </w:r>
+      <w:proofErr w:type="gramStart"/>
       <w:r>
         <w:rPr>
           <w:rFonts w:ascii="Consolas" w:hAnsi="Consolas"/>
@@ -27327,6 +28449,7 @@
         </w:rPr>
         <w:t>(</w:t>
       </w:r>
+      <w:proofErr w:type="gramEnd"/>
       <w:r>
         <w:rPr>
           <w:rFonts w:ascii="Consolas" w:hAnsi="Consolas"/>
@@ -27428,7 +28551,17 @@
           <w:sz w:val="21"/>
           <w:szCs w:val="21"/>
         </w:rPr>
-        <w:t>ma_tran_duong_di</w:t>
+        <w:t>ma_tran_duong_</w:t>
+      </w:r>
+      <w:proofErr w:type="gramStart"/>
+      <w:r>
+        <w:rPr>
+          <w:rFonts w:ascii="Consolas" w:hAnsi="Consolas"/>
+          <w:color w:val="001080"/>
+          <w:sz w:val="21"/>
+          <w:szCs w:val="21"/>
+        </w:rPr>
+        <w:t>di</w:t>
       </w:r>
       <w:r>
         <w:rPr>
@@ -27448,6 +28581,7 @@
         </w:rPr>
         <w:t>length</w:t>
       </w:r>
+      <w:proofErr w:type="gramEnd"/>
       <w:r>
         <w:rPr>
           <w:rFonts w:ascii="Consolas" w:hAnsi="Consolas"/>
@@ -27578,6 +28712,7 @@
         </w:rPr>
         <w:t>numVertices</w:t>
       </w:r>
+      <w:proofErr w:type="gramStart"/>
       <w:r>
         <w:rPr>
           <w:rFonts w:ascii="Consolas" w:hAnsi="Consolas"/>
@@ -27596,6 +28731,7 @@
         </w:rPr>
         <w:t>fill</w:t>
       </w:r>
+      <w:proofErr w:type="gramEnd"/>
       <w:r>
         <w:rPr>
           <w:rFonts w:ascii="Consolas" w:hAnsi="Consolas"/>
@@ -27697,8 +28833,19 @@
           <w:sz w:val="21"/>
           <w:szCs w:val="21"/>
         </w:rPr>
-        <w:t xml:space="preserve"> [];</w:t>
-      </w:r>
+        <w:t xml:space="preserve"> [</w:t>
+      </w:r>
+      <w:proofErr w:type="gramStart"/>
+      <w:r>
+        <w:rPr>
+          <w:rFonts w:ascii="Consolas" w:hAnsi="Consolas"/>
+          <w:color w:val="3B3B3B"/>
+          <w:sz w:val="21"/>
+          <w:szCs w:val="21"/>
+        </w:rPr>
+        <w:t>];</w:t>
+      </w:r>
+      <w:proofErr w:type="gramEnd"/>
     </w:p>
     <w:p>
       <w:pPr>
@@ -27773,8 +28920,19 @@
           <w:sz w:val="21"/>
           <w:szCs w:val="21"/>
         </w:rPr>
-        <w:t xml:space="preserve"> [];</w:t>
-      </w:r>
+        <w:t xml:space="preserve"> [</w:t>
+      </w:r>
+      <w:proofErr w:type="gramStart"/>
+      <w:r>
+        <w:rPr>
+          <w:rFonts w:ascii="Consolas" w:hAnsi="Consolas"/>
+          <w:color w:val="3B3B3B"/>
+          <w:sz w:val="21"/>
+          <w:szCs w:val="21"/>
+        </w:rPr>
+        <w:t>];</w:t>
+      </w:r>
+      <w:proofErr w:type="gramEnd"/>
     </w:p>
     <w:p>
       <w:pPr>
@@ -27875,7 +29033,17 @@
           <w:sz w:val="21"/>
           <w:szCs w:val="21"/>
         </w:rPr>
-        <w:t>value_inputs</w:t>
+        <w:t>value_</w:t>
+      </w:r>
+      <w:proofErr w:type="gramStart"/>
+      <w:r>
+        <w:rPr>
+          <w:rFonts w:ascii="Consolas" w:hAnsi="Consolas"/>
+          <w:color w:val="001080"/>
+          <w:sz w:val="21"/>
+          <w:szCs w:val="21"/>
+        </w:rPr>
+        <w:t>inputs</w:t>
       </w:r>
       <w:r>
         <w:rPr>
@@ -27886,6 +29054,7 @@
         </w:rPr>
         <w:t>[</w:t>
       </w:r>
+      <w:proofErr w:type="gramEnd"/>
       <w:r>
         <w:rPr>
           <w:rFonts w:ascii="Consolas" w:hAnsi="Consolas"/>
@@ -28670,7 +29839,17 @@
           <w:sz w:val="21"/>
           <w:szCs w:val="21"/>
         </w:rPr>
-        <w:t xml:space="preserve"> (</w:t>
+        <w:t xml:space="preserve"> </w:t>
+      </w:r>
+      <w:proofErr w:type="gramStart"/>
+      <w:r>
+        <w:rPr>
+          <w:rFonts w:ascii="Consolas" w:hAnsi="Consolas"/>
+          <w:color w:val="3B3B3B"/>
+          <w:sz w:val="21"/>
+          <w:szCs w:val="21"/>
+        </w:rPr>
+        <w:t>(</w:t>
       </w:r>
       <w:r>
         <w:rPr>
@@ -28690,6 +29869,7 @@
         </w:rPr>
         <w:t>visited</w:t>
       </w:r>
+      <w:proofErr w:type="gramEnd"/>
       <w:r>
         <w:rPr>
           <w:rFonts w:ascii="Consolas" w:hAnsi="Consolas"/>
@@ -28847,6 +30027,7 @@
         </w:rPr>
         <w:t xml:space="preserve">                            </w:t>
       </w:r>
+      <w:proofErr w:type="gramStart"/>
       <w:r>
         <w:rPr>
           <w:rFonts w:ascii="Consolas" w:hAnsi="Consolas"/>
@@ -28874,6 +30055,7 @@
         </w:rPr>
         <w:t>push</w:t>
       </w:r>
+      <w:proofErr w:type="gramEnd"/>
       <w:r>
         <w:rPr>
           <w:rFonts w:ascii="Consolas" w:hAnsi="Consolas"/>
@@ -29190,6 +30372,7 @@
         </w:rPr>
         <w:t xml:space="preserve"> </w:t>
       </w:r>
+      <w:proofErr w:type="gramStart"/>
       <w:r>
         <w:rPr>
           <w:rFonts w:ascii="Consolas" w:hAnsi="Consolas"/>
@@ -29217,6 +30400,7 @@
         </w:rPr>
         <w:t>reduce</w:t>
       </w:r>
+      <w:proofErr w:type="gramEnd"/>
       <w:r>
         <w:rPr>
           <w:rFonts w:ascii="Consolas" w:hAnsi="Consolas"/>
@@ -29500,6 +30684,7 @@
         </w:rPr>
         <w:t xml:space="preserve">            </w:t>
       </w:r>
+      <w:proofErr w:type="gramStart"/>
       <w:r>
         <w:rPr>
           <w:rFonts w:ascii="Consolas" w:hAnsi="Consolas"/>
@@ -29527,6 +30712,7 @@
         </w:rPr>
         <w:t>splice</w:t>
       </w:r>
+      <w:proofErr w:type="gramEnd"/>
       <w:r>
         <w:rPr>
           <w:rFonts w:ascii="Consolas" w:hAnsi="Consolas"/>
@@ -29706,6 +30892,7 @@
         </w:rPr>
         <w:t>minEdge</w:t>
       </w:r>
+      <w:proofErr w:type="gramStart"/>
       <w:r>
         <w:rPr>
           <w:rFonts w:ascii="Consolas" w:hAnsi="Consolas"/>
@@ -29715,6 +30902,7 @@
         </w:rPr>
         <w:t>);</w:t>
       </w:r>
+      <w:proofErr w:type="gramEnd"/>
     </w:p>
     <w:p>
       <w:pPr>
@@ -29755,6 +30943,7 @@
         </w:rPr>
         <w:t>[</w:t>
       </w:r>
+      <w:proofErr w:type="gramStart"/>
       <w:r>
         <w:rPr>
           <w:rFonts w:ascii="Consolas" w:hAnsi="Consolas"/>
@@ -29773,6 +30962,7 @@
         </w:rPr>
         <w:t>[</w:t>
       </w:r>
+      <w:proofErr w:type="gramEnd"/>
       <w:r>
         <w:rPr>
           <w:rFonts w:ascii="Consolas" w:hAnsi="Consolas"/>
@@ -29878,7 +31068,17 @@
           <w:sz w:val="21"/>
           <w:szCs w:val="21"/>
         </w:rPr>
-        <w:t>Check_Lap_Dinh_Dich</w:t>
+        <w:t>Check_Lap_Dinh_</w:t>
+      </w:r>
+      <w:proofErr w:type="gramStart"/>
+      <w:r>
+        <w:rPr>
+          <w:rFonts w:ascii="Consolas" w:hAnsi="Consolas"/>
+          <w:color w:val="795E26"/>
+          <w:sz w:val="21"/>
+          <w:szCs w:val="21"/>
+        </w:rPr>
+        <w:t>Dich</w:t>
       </w:r>
       <w:r>
         <w:rPr>
@@ -29889,6 +31089,7 @@
         </w:rPr>
         <w:t>(</w:t>
       </w:r>
+      <w:proofErr w:type="gramEnd"/>
       <w:r>
         <w:rPr>
           <w:rFonts w:ascii="Consolas" w:hAnsi="Consolas"/>
@@ -29983,6 +31184,7 @@
         </w:rPr>
         <w:t xml:space="preserve"> </w:t>
       </w:r>
+      <w:proofErr w:type="gramStart"/>
       <w:r>
         <w:rPr>
           <w:rFonts w:ascii="Consolas" w:hAnsi="Consolas"/>
@@ -30001,6 +31203,7 @@
         </w:rPr>
         <w:t>;</w:t>
       </w:r>
+      <w:proofErr w:type="gramEnd"/>
     </w:p>
     <w:p>
       <w:pPr>
@@ -30121,6 +31324,7 @@
         </w:rPr>
         <w:t xml:space="preserve"> </w:t>
       </w:r>
+      <w:proofErr w:type="gramStart"/>
       <w:r>
         <w:rPr>
           <w:rFonts w:ascii="Consolas" w:hAnsi="Consolas"/>
@@ -30139,6 +31343,7 @@
         </w:rPr>
         <w:t>(</w:t>
       </w:r>
+      <w:proofErr w:type="gramEnd"/>
       <w:r>
         <w:rPr>
           <w:rFonts w:ascii="Consolas" w:hAnsi="Consolas"/>
@@ -30179,6 +31384,7 @@
         </w:rPr>
         <w:t xml:space="preserve">    </w:t>
       </w:r>
+      <w:proofErr w:type="gramStart"/>
       <w:r>
         <w:rPr>
           <w:rFonts w:ascii="Consolas" w:hAnsi="Consolas"/>
@@ -30197,6 +31403,7 @@
         </w:rPr>
         <w:t>(</w:t>
       </w:r>
+      <w:proofErr w:type="gramEnd"/>
       <w:r>
         <w:rPr>
           <w:rFonts w:ascii="Consolas" w:hAnsi="Consolas"/>
@@ -30471,6 +31678,7 @@
         </w:rPr>
         <w:t>i</w:t>
       </w:r>
+      <w:proofErr w:type="gramStart"/>
       <w:r>
         <w:rPr>
           <w:rFonts w:ascii="Consolas" w:hAnsi="Consolas"/>
@@ -30489,6 +31697,7 @@
         </w:rPr>
         <w:t>length</w:t>
       </w:r>
+      <w:proofErr w:type="gramEnd"/>
       <w:r>
         <w:rPr>
           <w:rFonts w:ascii="Consolas" w:hAnsi="Consolas"/>
@@ -30603,7 +31812,17 @@
           <w:sz w:val="21"/>
           <w:szCs w:val="21"/>
         </w:rPr>
-        <w:t>stt_bt</w:t>
+        <w:t>stt_</w:t>
+      </w:r>
+      <w:proofErr w:type="gramStart"/>
+      <w:r>
+        <w:rPr>
+          <w:rFonts w:ascii="Consolas" w:hAnsi="Consolas"/>
+          <w:color w:val="0070C1"/>
+          <w:sz w:val="21"/>
+          <w:szCs w:val="21"/>
+        </w:rPr>
+        <w:t>bt</w:t>
       </w:r>
       <w:r>
         <w:rPr>
@@ -30621,7 +31840,17 @@
           <w:sz w:val="21"/>
           <w:szCs w:val="21"/>
         </w:rPr>
-        <w:t>tag_ket_qua</w:t>
+        <w:t>tag</w:t>
+      </w:r>
+      <w:proofErr w:type="gramEnd"/>
+      <w:r>
+        <w:rPr>
+          <w:rFonts w:ascii="Consolas" w:hAnsi="Consolas"/>
+          <w:color w:val="001080"/>
+          <w:sz w:val="21"/>
+          <w:szCs w:val="21"/>
+        </w:rPr>
+        <w:t>_ket_qua</w:t>
       </w:r>
       <w:r>
         <w:rPr>
@@ -30791,6 +32020,7 @@
         </w:rPr>
         <w:t xml:space="preserve">Hình </w:t>
       </w:r>
+      <w:proofErr w:type="gramStart"/>
       <w:r>
         <w:rPr>
           <w:i/>
@@ -30807,7 +32037,17 @@
           <w:sz w:val="28"/>
           <w:szCs w:val="28"/>
         </w:rPr>
-        <w:t>2.Kết quả sau khi chạy chương trình</w:t>
+        <w:t>2.Kết</w:t>
+      </w:r>
+      <w:proofErr w:type="gramEnd"/>
+      <w:r>
+        <w:rPr>
+          <w:i/>
+          <w:iCs/>
+          <w:sz w:val="28"/>
+          <w:szCs w:val="28"/>
+        </w:rPr>
+        <w:t xml:space="preserve"> quả sau khi chạy chương trình</w:t>
       </w:r>
     </w:p>
     <w:p>
@@ -31026,6 +32266,7 @@
         </w:rPr>
         <w:t xml:space="preserve">Hình </w:t>
       </w:r>
+      <w:proofErr w:type="gramStart"/>
       <w:r>
         <w:rPr>
           <w:i/>
@@ -31035,7 +32276,7 @@
           <w:szCs w:val="28"/>
           <w:shd w:val="clear" w:color="auto" w:fill="F4F5F6"/>
         </w:rPr>
-        <w:t>13</w:t>
+        <w:t>13.</w:t>
       </w:r>
       <w:r>
         <w:rPr>
@@ -31048,6 +32289,7 @@
         </w:rPr>
         <w:t>.</w:t>
       </w:r>
+      <w:proofErr w:type="gramEnd"/>
       <w:r>
         <w:rPr>
           <w:i/>
@@ -31057,7 +32299,7 @@
           <w:szCs w:val="28"/>
           <w:shd w:val="clear" w:color="auto" w:fill="F4F5F6"/>
         </w:rPr>
-        <w:t xml:space="preserve">.Đây là hình ảnh ví dụ về thuật toán </w:t>
+        <w:t xml:space="preserve">Đây là hình ảnh ví dụ về thuật toán </w:t>
       </w:r>
       <w:r>
         <w:rPr>
@@ -31160,16 +32402,36 @@
           <w:sz w:val="21"/>
           <w:szCs w:val="21"/>
         </w:rPr>
-        <w:t>Giai_Bai_Toan_Tim_Duong_Di_Ngan_Nhat</w:t>
-      </w:r>
-      <w:r>
-        <w:rPr>
-          <w:rFonts w:ascii="Consolas" w:hAnsi="Consolas"/>
-          <w:color w:val="3B3B3B"/>
-          <w:sz w:val="21"/>
-          <w:szCs w:val="21"/>
-        </w:rPr>
-        <w:t>() {</w:t>
+        <w:t>Giai_Bai_Toan_Tim_Duong_Di_Ngan_</w:t>
+      </w:r>
+      <w:proofErr w:type="gramStart"/>
+      <w:r>
+        <w:rPr>
+          <w:rFonts w:ascii="Consolas" w:hAnsi="Consolas"/>
+          <w:color w:val="795E26"/>
+          <w:sz w:val="21"/>
+          <w:szCs w:val="21"/>
+        </w:rPr>
+        <w:t>Nhat</w:t>
+      </w:r>
+      <w:r>
+        <w:rPr>
+          <w:rFonts w:ascii="Consolas" w:hAnsi="Consolas"/>
+          <w:color w:val="3B3B3B"/>
+          <w:sz w:val="21"/>
+          <w:szCs w:val="21"/>
+        </w:rPr>
+        <w:t>(</w:t>
+      </w:r>
+      <w:proofErr w:type="gramEnd"/>
+      <w:r>
+        <w:rPr>
+          <w:rFonts w:ascii="Consolas" w:hAnsi="Consolas"/>
+          <w:color w:val="3B3B3B"/>
+          <w:sz w:val="21"/>
+          <w:szCs w:val="21"/>
+        </w:rPr>
+        <w:t>) {</w:t>
       </w:r>
     </w:p>
     <w:p>
@@ -31254,7 +32516,17 @@
           <w:sz w:val="21"/>
           <w:szCs w:val="21"/>
         </w:rPr>
-        <w:t>thong_tin_cac_bai_toan</w:t>
+        <w:t>thong_tin_cac_bai_</w:t>
+      </w:r>
+      <w:proofErr w:type="gramStart"/>
+      <w:r>
+        <w:rPr>
+          <w:rFonts w:ascii="Consolas" w:hAnsi="Consolas"/>
+          <w:color w:val="0070C1"/>
+          <w:sz w:val="21"/>
+          <w:szCs w:val="21"/>
+        </w:rPr>
+        <w:t>toan</w:t>
       </w:r>
       <w:r>
         <w:rPr>
@@ -31265,6 +32537,7 @@
         </w:rPr>
         <w:t>[</w:t>
       </w:r>
+      <w:proofErr w:type="gramEnd"/>
       <w:r>
         <w:rPr>
           <w:rFonts w:ascii="Consolas" w:hAnsi="Consolas"/>
@@ -31350,6 +32623,7 @@
         </w:rPr>
         <w:t xml:space="preserve"> </w:t>
       </w:r>
+      <w:proofErr w:type="gramStart"/>
       <w:r>
         <w:rPr>
           <w:rFonts w:ascii="Consolas" w:hAnsi="Consolas"/>
@@ -31377,6 +32651,7 @@
         </w:rPr>
         <w:t>document</w:t>
       </w:r>
+      <w:proofErr w:type="gramEnd"/>
       <w:r>
         <w:rPr>
           <w:rFonts w:ascii="Consolas" w:hAnsi="Consolas"/>
@@ -31487,7 +32762,17 @@
           <w:sz w:val="21"/>
           <w:szCs w:val="21"/>
         </w:rPr>
-        <w:t>tag_ket_qua</w:t>
+        <w:t>tag_ket_</w:t>
+      </w:r>
+      <w:proofErr w:type="gramStart"/>
+      <w:r>
+        <w:rPr>
+          <w:rFonts w:ascii="Consolas" w:hAnsi="Consolas"/>
+          <w:color w:val="001080"/>
+          <w:sz w:val="21"/>
+          <w:szCs w:val="21"/>
+        </w:rPr>
+        <w:t>qua</w:t>
       </w:r>
       <w:r>
         <w:rPr>
@@ -31507,6 +32792,7 @@
         </w:rPr>
         <w:t>innerHTML</w:t>
       </w:r>
+      <w:proofErr w:type="gramEnd"/>
       <w:r>
         <w:rPr>
           <w:rFonts w:ascii="Consolas" w:hAnsi="Consolas"/>
@@ -31742,7 +33028,17 @@
           <w:sz w:val="21"/>
           <w:szCs w:val="21"/>
         </w:rPr>
-        <w:t>stt_bt</w:t>
+        <w:t>stt_</w:t>
+      </w:r>
+      <w:proofErr w:type="gramStart"/>
+      <w:r>
+        <w:rPr>
+          <w:rFonts w:ascii="Consolas" w:hAnsi="Consolas"/>
+          <w:color w:val="0070C1"/>
+          <w:sz w:val="21"/>
+          <w:szCs w:val="21"/>
+        </w:rPr>
+        <w:t>bt</w:t>
       </w:r>
       <w:r>
         <w:rPr>
@@ -31760,7 +33056,17 @@
           <w:sz w:val="21"/>
           <w:szCs w:val="21"/>
         </w:rPr>
-        <w:t>value_inputs</w:t>
+        <w:t>value</w:t>
+      </w:r>
+      <w:proofErr w:type="gramEnd"/>
+      <w:r>
+        <w:rPr>
+          <w:rFonts w:ascii="Consolas" w:hAnsi="Consolas"/>
+          <w:color w:val="001080"/>
+          <w:sz w:val="21"/>
+          <w:szCs w:val="21"/>
+        </w:rPr>
+        <w:t>_inputs</w:t>
       </w:r>
       <w:r>
         <w:rPr>
@@ -31818,7 +33124,17 @@
           <w:sz w:val="21"/>
           <w:szCs w:val="21"/>
         </w:rPr>
-        <w:t>stt_bt</w:t>
+        <w:t>stt_</w:t>
+      </w:r>
+      <w:proofErr w:type="gramStart"/>
+      <w:r>
+        <w:rPr>
+          <w:rFonts w:ascii="Consolas" w:hAnsi="Consolas"/>
+          <w:color w:val="0070C1"/>
+          <w:sz w:val="21"/>
+          <w:szCs w:val="21"/>
+        </w:rPr>
+        <w:t>bt</w:t>
       </w:r>
       <w:r>
         <w:rPr>
@@ -31836,7 +33152,17 @@
           <w:sz w:val="21"/>
           <w:szCs w:val="21"/>
         </w:rPr>
-        <w:t>ma_tran_duong_di</w:t>
+        <w:t>ma</w:t>
+      </w:r>
+      <w:proofErr w:type="gramEnd"/>
+      <w:r>
+        <w:rPr>
+          <w:rFonts w:ascii="Consolas" w:hAnsi="Consolas"/>
+          <w:color w:val="001080"/>
+          <w:sz w:val="21"/>
+          <w:szCs w:val="21"/>
+        </w:rPr>
+        <w:t>_tran_duong_di</w:t>
       </w:r>
       <w:r>
         <w:rPr>
@@ -32019,7 +33345,17 @@
           <w:sz w:val="21"/>
           <w:szCs w:val="21"/>
         </w:rPr>
-        <w:t>ma_tran_duong_di</w:t>
+        <w:t>ma_tran_duong_</w:t>
+      </w:r>
+      <w:proofErr w:type="gramStart"/>
+      <w:r>
+        <w:rPr>
+          <w:rFonts w:ascii="Consolas" w:hAnsi="Consolas"/>
+          <w:color w:val="001080"/>
+          <w:sz w:val="21"/>
+          <w:szCs w:val="21"/>
+        </w:rPr>
+        <w:t>di</w:t>
       </w:r>
       <w:r>
         <w:rPr>
@@ -32039,6 +33375,7 @@
         </w:rPr>
         <w:t>length</w:t>
       </w:r>
+      <w:proofErr w:type="gramEnd"/>
       <w:r>
         <w:rPr>
           <w:rFonts w:ascii="Consolas" w:hAnsi="Consolas"/>
@@ -34529,6 +35866,7 @@
         </w:rPr>
         <w:t>k</w:t>
       </w:r>
+      <w:proofErr w:type="gramStart"/>
       <w:r>
         <w:rPr>
           <w:rFonts w:ascii="Consolas" w:hAnsi="Consolas"/>
@@ -34545,7 +35883,17 @@
           <w:sz w:val="21"/>
           <w:szCs w:val="21"/>
         </w:rPr>
-        <w:t>!==</w:t>
+        <w:t>!</w:t>
+      </w:r>
+      <w:proofErr w:type="gramEnd"/>
+      <w:r>
+        <w:rPr>
+          <w:rFonts w:ascii="Consolas" w:hAnsi="Consolas"/>
+          <w:color w:val="000000"/>
+          <w:sz w:val="21"/>
+          <w:szCs w:val="21"/>
+        </w:rPr>
+        <w:t>==</w:t>
       </w:r>
       <w:r>
         <w:rPr>
@@ -35109,6 +36457,7 @@
         </w:rPr>
         <w:t>j</w:t>
       </w:r>
+      <w:proofErr w:type="gramStart"/>
       <w:r>
         <w:rPr>
           <w:rFonts w:ascii="Consolas" w:hAnsi="Consolas"/>
@@ -35118,6 +36467,7 @@
         </w:rPr>
         <w:t>];</w:t>
       </w:r>
+      <w:proofErr w:type="gramEnd"/>
     </w:p>
     <w:p>
       <w:pPr>
@@ -35423,16 +36773,36 @@
           <w:sz w:val="21"/>
           <w:szCs w:val="21"/>
         </w:rPr>
-        <w:t xml:space="preserve"> { </w:t>
-      </w:r>
-      <w:r>
-        <w:rPr>
-          <w:rFonts w:ascii="Consolas" w:hAnsi="Consolas"/>
-          <w:color w:val="001080"/>
-          <w:sz w:val="21"/>
-          <w:szCs w:val="21"/>
-        </w:rPr>
-        <w:t>distances:</w:t>
+        <w:t xml:space="preserve"> </w:t>
+      </w:r>
+      <w:proofErr w:type="gramStart"/>
+      <w:r>
+        <w:rPr>
+          <w:rFonts w:ascii="Consolas" w:hAnsi="Consolas"/>
+          <w:color w:val="3B3B3B"/>
+          <w:sz w:val="21"/>
+          <w:szCs w:val="21"/>
+        </w:rPr>
+        <w:t xml:space="preserve">{ </w:t>
+      </w:r>
+      <w:r>
+        <w:rPr>
+          <w:rFonts w:ascii="Consolas" w:hAnsi="Consolas"/>
+          <w:color w:val="001080"/>
+          <w:sz w:val="21"/>
+          <w:szCs w:val="21"/>
+        </w:rPr>
+        <w:t>distances</w:t>
+      </w:r>
+      <w:proofErr w:type="gramEnd"/>
+      <w:r>
+        <w:rPr>
+          <w:rFonts w:ascii="Consolas" w:hAnsi="Consolas"/>
+          <w:color w:val="001080"/>
+          <w:sz w:val="21"/>
+          <w:szCs w:val="21"/>
+        </w:rPr>
+        <w:t>:</w:t>
       </w:r>
       <w:r>
         <w:rPr>
@@ -35590,6 +36960,7 @@
         </w:rPr>
         <w:t xml:space="preserve"> </w:t>
       </w:r>
+      <w:proofErr w:type="gramStart"/>
       <w:r>
         <w:rPr>
           <w:rFonts w:ascii="Consolas" w:hAnsi="Consolas"/>
@@ -35608,6 +36979,7 @@
         </w:rPr>
         <w:t>(</w:t>
       </w:r>
+      <w:proofErr w:type="gramEnd"/>
       <w:r>
         <w:rPr>
           <w:rFonts w:ascii="Consolas" w:hAnsi="Consolas"/>
@@ -35720,6 +37092,7 @@
         </w:rPr>
         <w:t xml:space="preserve"> </w:t>
       </w:r>
+      <w:proofErr w:type="gramStart"/>
       <w:r>
         <w:rPr>
           <w:rFonts w:ascii="Consolas" w:hAnsi="Consolas"/>
@@ -35747,6 +37120,7 @@
         </w:rPr>
         <w:t>length</w:t>
       </w:r>
+      <w:proofErr w:type="gramEnd"/>
     </w:p>
     <w:p>
       <w:pPr>
@@ -35980,6 +37354,7 @@
         </w:rPr>
         <w:t xml:space="preserve"> (</w:t>
       </w:r>
+      <w:proofErr w:type="gramStart"/>
       <w:r>
         <w:rPr>
           <w:rFonts w:ascii="Consolas" w:hAnsi="Consolas"/>
@@ -36005,7 +37380,17 @@
           <w:sz w:val="21"/>
           <w:szCs w:val="21"/>
         </w:rPr>
-        <w:t>!==</w:t>
+        <w:t>!</w:t>
+      </w:r>
+      <w:proofErr w:type="gramEnd"/>
+      <w:r>
+        <w:rPr>
+          <w:rFonts w:ascii="Consolas" w:hAnsi="Consolas"/>
+          <w:color w:val="000000"/>
+          <w:sz w:val="21"/>
+          <w:szCs w:val="21"/>
+        </w:rPr>
+        <w:t>==</w:t>
       </w:r>
       <w:r>
         <w:rPr>
@@ -36110,6 +37495,7 @@
         </w:rPr>
         <w:t xml:space="preserve"> </w:t>
       </w:r>
+      <w:proofErr w:type="gramStart"/>
       <w:r>
         <w:rPr>
           <w:rFonts w:ascii="Consolas" w:hAnsi="Consolas"/>
@@ -36128,6 +37514,7 @@
         </w:rPr>
         <w:t>(</w:t>
       </w:r>
+      <w:proofErr w:type="gramEnd"/>
       <w:r>
         <w:rPr>
           <w:rFonts w:ascii="Consolas" w:hAnsi="Consolas"/>
@@ -36505,6 +37892,7 @@
         </w:rPr>
         <w:t xml:space="preserve"> </w:t>
       </w:r>
+      <w:proofErr w:type="gramStart"/>
       <w:r>
         <w:rPr>
           <w:rFonts w:ascii="Consolas" w:hAnsi="Consolas"/>
@@ -36532,6 +37920,7 @@
         </w:rPr>
         <w:t>distances</w:t>
       </w:r>
+      <w:proofErr w:type="gramEnd"/>
       <w:r>
         <w:rPr>
           <w:rFonts w:ascii="Consolas" w:hAnsi="Consolas"/>
@@ -36624,7 +38013,17 @@
           <w:sz w:val="21"/>
           <w:szCs w:val="21"/>
         </w:rPr>
-        <w:t>stt_bt</w:t>
+        <w:t>stt_</w:t>
+      </w:r>
+      <w:proofErr w:type="gramStart"/>
+      <w:r>
+        <w:rPr>
+          <w:rFonts w:ascii="Consolas" w:hAnsi="Consolas"/>
+          <w:color w:val="0070C1"/>
+          <w:sz w:val="21"/>
+          <w:szCs w:val="21"/>
+        </w:rPr>
+        <w:t>bt</w:t>
       </w:r>
       <w:r>
         <w:rPr>
@@ -36642,7 +38041,17 @@
           <w:sz w:val="21"/>
           <w:szCs w:val="21"/>
         </w:rPr>
-        <w:t>tag_ket_qua</w:t>
+        <w:t>tag</w:t>
+      </w:r>
+      <w:proofErr w:type="gramEnd"/>
+      <w:r>
+        <w:rPr>
+          <w:rFonts w:ascii="Consolas" w:hAnsi="Consolas"/>
+          <w:color w:val="001080"/>
+          <w:sz w:val="21"/>
+          <w:szCs w:val="21"/>
+        </w:rPr>
+        <w:t>_ket_qua</w:t>
       </w:r>
       <w:r>
         <w:rPr>
@@ -36826,6 +38235,7 @@
         </w:rPr>
         <w:t xml:space="preserve"> </w:t>
       </w:r>
+      <w:proofErr w:type="gramStart"/>
       <w:r>
         <w:rPr>
           <w:rFonts w:ascii="Consolas" w:hAnsi="Consolas"/>
@@ -36844,6 +38254,7 @@
         </w:rPr>
         <w:t>(</w:t>
       </w:r>
+      <w:proofErr w:type="gramEnd"/>
       <w:r>
         <w:rPr>
           <w:rFonts w:ascii="Consolas" w:hAnsi="Consolas"/>
@@ -37144,6 +38555,7 @@
         </w:rPr>
         <w:t xml:space="preserve"> (</w:t>
       </w:r>
+      <w:proofErr w:type="gramStart"/>
       <w:r>
         <w:rPr>
           <w:rFonts w:ascii="Consolas" w:hAnsi="Consolas"/>
@@ -37169,7 +38581,17 @@
           <w:sz w:val="21"/>
           <w:szCs w:val="21"/>
         </w:rPr>
-        <w:t>!==</w:t>
+        <w:t>!</w:t>
+      </w:r>
+      <w:proofErr w:type="gramEnd"/>
+      <w:r>
+        <w:rPr>
+          <w:rFonts w:ascii="Consolas" w:hAnsi="Consolas"/>
+          <w:color w:val="000000"/>
+          <w:sz w:val="21"/>
+          <w:szCs w:val="21"/>
+        </w:rPr>
+        <w:t>==</w:t>
       </w:r>
       <w:r>
         <w:rPr>
@@ -37467,6 +38889,7 @@
         </w:rPr>
         <w:t xml:space="preserve"> </w:t>
       </w:r>
+      <w:proofErr w:type="gramStart"/>
       <w:r>
         <w:rPr>
           <w:rFonts w:ascii="Consolas" w:hAnsi="Consolas"/>
@@ -37476,6 +38899,7 @@
         </w:rPr>
         <w:t>path</w:t>
       </w:r>
+      <w:proofErr w:type="gramEnd"/>
     </w:p>
     <w:p>
       <w:pPr>
@@ -37623,6 +39047,7 @@
         </w:rPr>
         <w:t>ma_tran_duong_di</w:t>
       </w:r>
+      <w:proofErr w:type="gramStart"/>
       <w:r>
         <w:rPr>
           <w:rFonts w:ascii="Consolas" w:hAnsi="Consolas"/>
@@ -37632,6 +39057,7 @@
         </w:rPr>
         <w:t>);</w:t>
       </w:r>
+      <w:proofErr w:type="gramEnd"/>
     </w:p>
     <w:p>
       <w:pPr>
@@ -37715,7 +39141,17 @@
           <w:sz w:val="21"/>
           <w:szCs w:val="21"/>
         </w:rPr>
-        <w:t>value_inputs</w:t>
+        <w:t>value_</w:t>
+      </w:r>
+      <w:proofErr w:type="gramStart"/>
+      <w:r>
+        <w:rPr>
+          <w:rFonts w:ascii="Consolas" w:hAnsi="Consolas"/>
+          <w:color w:val="001080"/>
+          <w:sz w:val="21"/>
+          <w:szCs w:val="21"/>
+        </w:rPr>
+        <w:t>inputs</w:t>
       </w:r>
       <w:r>
         <w:rPr>
@@ -37726,6 +39162,7 @@
         </w:rPr>
         <w:t>[</w:t>
       </w:r>
+      <w:proofErr w:type="gramEnd"/>
       <w:r>
         <w:rPr>
           <w:rFonts w:ascii="Consolas" w:hAnsi="Consolas"/>
@@ -37766,6 +39203,7 @@
         </w:rPr>
         <w:t xml:space="preserve">    </w:t>
       </w:r>
+      <w:proofErr w:type="gramStart"/>
       <w:r>
         <w:rPr>
           <w:rFonts w:ascii="Consolas" w:hAnsi="Consolas"/>
@@ -37784,6 +39222,7 @@
         </w:rPr>
         <w:t>(</w:t>
       </w:r>
+      <w:proofErr w:type="gramEnd"/>
       <w:r>
         <w:rPr>
           <w:rFonts w:ascii="Consolas" w:hAnsi="Consolas"/>
@@ -37969,6 +39408,7 @@
         </w:rPr>
         <w:t xml:space="preserve">Hình </w:t>
       </w:r>
+      <w:proofErr w:type="gramStart"/>
       <w:r>
         <w:rPr>
           <w:i/>
@@ -37985,7 +39425,17 @@
           <w:sz w:val="28"/>
           <w:szCs w:val="28"/>
         </w:rPr>
-        <w:t>.Kết quả sau khi chạy chương trình</w:t>
+        <w:t>.Kết</w:t>
+      </w:r>
+      <w:proofErr w:type="gramEnd"/>
+      <w:r>
+        <w:rPr>
+          <w:i/>
+          <w:iCs/>
+          <w:sz w:val="28"/>
+          <w:szCs w:val="28"/>
+        </w:rPr>
+        <w:t xml:space="preserve"> quả sau khi chạy chương trình</w:t>
       </w:r>
     </w:p>
     <w:p>
@@ -38106,7 +39556,23 @@
           <w:sz w:val="28"/>
           <w:szCs w:val="28"/>
         </w:rPr>
-        <w:t>Giúp em ôn lại các kiến thức cũ về HTML,CSS,JS,GITHUB và học thêm nhiều kiến thức mới, trau dồi tư duy thiết kế, tư duy logic và kỹ năng code chuyên nghiệp hơn.</w:t>
+        <w:t xml:space="preserve">Giúp em ôn lại các kiến thức cũ về </w:t>
+      </w:r>
+      <w:proofErr w:type="gramStart"/>
+      <w:r>
+        <w:rPr>
+          <w:sz w:val="28"/>
+          <w:szCs w:val="28"/>
+        </w:rPr>
+        <w:t>HTML,CSS</w:t>
+      </w:r>
+      <w:proofErr w:type="gramEnd"/>
+      <w:r>
+        <w:rPr>
+          <w:sz w:val="28"/>
+          <w:szCs w:val="28"/>
+        </w:rPr>
+        <w:t>,JS,GITHUB và học thêm nhiều kiến thức mới, trau dồi tư duy thiết kế, tư duy logic và kỹ năng code chuyên nghiệp hơn.</w:t>
       </w:r>
     </w:p>
     <w:p>
@@ -38129,11 +39595,125 @@
           <w:b/>
           <w:bCs/>
         </w:rPr>
-        <w:t>Upload mã nguồn lên GitHub</w:t>
+        <w:t xml:space="preserve">Upload mã nguồn lên </w:t>
+      </w:r>
+      <w:proofErr w:type="gramStart"/>
+      <w:r>
+        <w:rPr>
+          <w:b/>
+          <w:bCs/>
+        </w:rPr>
+        <w:t>GitHub</w:t>
+      </w:r>
+      <w:proofErr w:type="gramEnd"/>
+    </w:p>
+    <w:p>
+      <w:pPr>
+        <w:pStyle w:val="ListParagraph"/>
+        <w:ind w:left="-320"/>
+      </w:pPr>
+      <w:r>
+        <w:t xml:space="preserve">Link đã up lên Github: </w:t>
+      </w:r>
+      <w:hyperlink r:id="rId24" w:history="1">
+        <w:r>
+          <w:rPr>
+            <w:rStyle w:val="Hyperlink"/>
+          </w:rPr>
+          <w:t>https://github.com/LuongHanh/Bai_Tap_Lon_TRR.git</w:t>
+        </w:r>
+      </w:hyperlink>
+    </w:p>
+    <w:p>
+      <w:pPr>
+        <w:pStyle w:val="ListParagraph"/>
+        <w:ind w:left="-320"/>
+      </w:pPr>
+    </w:p>
+    <w:p>
+      <w:pPr>
+        <w:pStyle w:val="ListParagraph"/>
+        <w:ind w:left="-320"/>
+      </w:pPr>
+    </w:p>
+    <w:p>
+      <w:pPr>
+        <w:pStyle w:val="ListParagraph"/>
+        <w:ind w:left="-320"/>
+      </w:pPr>
+    </w:p>
+    <w:p>
+      <w:pPr>
+        <w:pStyle w:val="ListParagraph"/>
+        <w:ind w:left="-320"/>
+        <w:jc w:val="center"/>
+      </w:pPr>
+      <w:r>
+        <w:lastRenderedPageBreak/>
+        <w:t>Mã qr tất cả file bài tập lớn trên Github:</w:t>
+      </w:r>
+    </w:p>
+    <w:p>
+      <w:pPr>
+        <w:pStyle w:val="ListParagraph"/>
+        <w:ind w:left="-320"/>
+        <w:jc w:val="center"/>
+        <w:rPr>
+          <w:sz w:val="28"/>
+          <w:szCs w:val="28"/>
+        </w:rPr>
+      </w:pPr>
+      <w:r>
+        <w:rPr>
+          <w:noProof/>
+          <w:sz w:val="28"/>
+          <w:szCs w:val="28"/>
+        </w:rPr>
+        <w:drawing>
+          <wp:inline distT="0" distB="0" distL="0" distR="0" wp14:anchorId="62F38488" wp14:editId="38C6114C">
+            <wp:extent cx="1802938" cy="1802938"/>
+            <wp:effectExtent l="0" t="0" r="6985" b="6985"/>
+            <wp:docPr id="19538489" name="Picture 1" descr="A qr code on a white background&#10;&#10;Description automatically generated"/>
+            <wp:cNvGraphicFramePr>
+              <a:graphicFrameLocks xmlns:a="http://schemas.openxmlformats.org/drawingml/2006/main" noChangeAspect="1"/>
+            </wp:cNvGraphicFramePr>
+            <a:graphic xmlns:a="http://schemas.openxmlformats.org/drawingml/2006/main">
+              <a:graphicData uri="http://schemas.openxmlformats.org/drawingml/2006/picture">
+                <pic:pic xmlns:pic="http://schemas.openxmlformats.org/drawingml/2006/picture">
+                  <pic:nvPicPr>
+                    <pic:cNvPr id="19538489" name="Picture 1" descr="A qr code on a white background&#10;&#10;Description automatically generated"/>
+                    <pic:cNvPicPr/>
+                  </pic:nvPicPr>
+                  <pic:blipFill>
+                    <a:blip r:embed="rId25" cstate="print">
+                      <a:extLst>
+                        <a:ext uri="{28A0092B-C50C-407E-A947-70E740481C1C}">
+                          <a14:useLocalDpi xmlns:a14="http://schemas.microsoft.com/office/drawing/2010/main" val="0"/>
+                        </a:ext>
+                      </a:extLst>
+                    </a:blip>
+                    <a:stretch>
+                      <a:fillRect/>
+                    </a:stretch>
+                  </pic:blipFill>
+                  <pic:spPr>
+                    <a:xfrm>
+                      <a:off x="0" y="0"/>
+                      <a:ext cx="1817209" cy="1817209"/>
+                    </a:xfrm>
+                    <a:prstGeom prst="rect">
+                      <a:avLst/>
+                    </a:prstGeom>
+                  </pic:spPr>
+                </pic:pic>
+              </a:graphicData>
+            </a:graphic>
+          </wp:inline>
+        </w:drawing>
       </w:r>
     </w:p>
     <w:sectPr>
-      <w:footerReference w:type="default" r:id="rId24"/>
+      <w:footerReference w:type="default" r:id="rId26"/>
       <w:pgSz w:w="11907" w:h="16839" w:code="9"/>
       <w:pgMar w:top="1418" w:right="1134" w:bottom="1418" w:left="1701" w:header="283" w:footer="283" w:gutter="0"/>
       <w:pgNumType w:start="1"/>
@@ -45923,6 +47503,18 @@
     <w:basedOn w:val="DefaultParagraphFont"/>
     <w:rsid w:val="00CC07D0"/>
   </w:style>
+  <w:style w:type="character" w:styleId="UnresolvedMention">
+    <w:name w:val="Unresolved Mention"/>
+    <w:basedOn w:val="DefaultParagraphFont"/>
+    <w:uiPriority w:val="99"/>
+    <w:semiHidden/>
+    <w:unhideWhenUsed/>
+    <w:rsid w:val="006F7A64"/>
+    <w:rPr>
+      <w:color w:val="605E5C"/>
+      <w:shd w:val="clear" w:color="auto" w:fill="E1DFDD"/>
+    </w:rPr>
+  </w:style>
 </w:styles>
 </file>
 

</xml_diff>